<commit_message>
Fixed date for OWASP Top 10
</commit_message>
<xml_diff>
--- a/4.0/OWASP Application Security Verification Standard 4.0-en.docx
+++ b/4.0/OWASP Application Security Verification Standard 4.0-en.docx
@@ -11814,8 +11814,6 @@
       <w:r>
         <w:t>.1</w:t>
       </w:r>
-      <w:bookmarkStart w:id="11" w:name="_GoBack"/>
-      <w:bookmarkEnd w:id="11"/>
       <w:r>
         <w:t>, March 2019</w:t>
       </w:r>
@@ -11910,21 +11908,7 @@
                 <w:rPr>
                   <w:rStyle w:val="Hyperlink"/>
                 </w:rPr>
-                <w:t xml:space="preserve">Creative Commons Attribution </w:t>
-              </w:r>
-              <w:proofErr w:type="spellStart"/>
-              <w:r>
-                <w:rPr>
-                  <w:rStyle w:val="Hyperlink"/>
-                </w:rPr>
-                <w:t>ShareAlike</w:t>
-              </w:r>
-              <w:proofErr w:type="spellEnd"/>
-              <w:r>
-                <w:rPr>
-                  <w:rStyle w:val="Hyperlink"/>
-                </w:rPr>
-                <w:t xml:space="preserve"> 3.0 license</w:t>
+                <w:t>Creative Commons Attribution ShareAlike 3.0 license</w:t>
               </w:r>
             </w:hyperlink>
             <w:r>
@@ -11939,13 +11923,13 @@
       <w:pPr>
         <w:pStyle w:val="Heading2"/>
       </w:pPr>
-      <w:bookmarkStart w:id="12" w:name="project-leads"/>
-      <w:bookmarkStart w:id="13" w:name="_Toc2325263"/>
+      <w:bookmarkStart w:id="11" w:name="project-leads"/>
+      <w:bookmarkStart w:id="12" w:name="_Toc2325263"/>
       <w:r>
         <w:t>Project Leads</w:t>
       </w:r>
+      <w:bookmarkEnd w:id="11"/>
       <w:bookmarkEnd w:id="12"/>
-      <w:bookmarkEnd w:id="13"/>
     </w:p>
     <w:p>
       <w:pPr>
@@ -11996,13 +11980,8 @@
         </w:numPr>
       </w:pPr>
       <w:r>
-        <w:t xml:space="preserve">Jim </w:t>
-      </w:r>
-      <w:proofErr w:type="spellStart"/>
-      <w:r>
-        <w:t>Manico</w:t>
-      </w:r>
-      <w:proofErr w:type="spellEnd"/>
+        <w:t>Jim Manico</w:t>
+      </w:r>
     </w:p>
     <w:p>
       <w:pPr>
@@ -12038,18 +12017,18 @@
           <w:docGrid w:linePitch="360"/>
         </w:sectPr>
       </w:pPr>
-      <w:bookmarkStart w:id="14" w:name="contributors-and-reviewers"/>
+      <w:bookmarkStart w:id="13" w:name="contributors-and-reviewers"/>
     </w:p>
     <w:p>
       <w:pPr>
         <w:pStyle w:val="Heading2"/>
       </w:pPr>
-      <w:bookmarkStart w:id="15" w:name="_Toc2325264"/>
+      <w:bookmarkStart w:id="14" w:name="_Toc2325264"/>
       <w:r>
         <w:t>Contributors and Reviewers</w:t>
       </w:r>
+      <w:bookmarkEnd w:id="13"/>
       <w:bookmarkEnd w:id="14"/>
-      <w:bookmarkEnd w:id="15"/>
     </w:p>
     <w:p>
       <w:pPr>
@@ -12075,13 +12054,8 @@
         </w:numPr>
       </w:pPr>
       <w:r>
-        <w:t xml:space="preserve">Osama </w:t>
-      </w:r>
-      <w:proofErr w:type="spellStart"/>
-      <w:r>
-        <w:t>Elnaggar</w:t>
-      </w:r>
-      <w:proofErr w:type="spellEnd"/>
+        <w:t>Osama Elnaggar</w:t>
+      </w:r>
     </w:p>
     <w:p>
       <w:pPr>
@@ -12090,19 +12064,9 @@
           <w:numId w:val="3"/>
         </w:numPr>
       </w:pPr>
-      <w:proofErr w:type="spellStart"/>
-      <w:r>
-        <w:t>Erlend</w:t>
-      </w:r>
-      <w:proofErr w:type="spellEnd"/>
-      <w:r>
-        <w:t xml:space="preserve"> </w:t>
-      </w:r>
-      <w:proofErr w:type="spellStart"/>
-      <w:r>
-        <w:t>Oftedal</w:t>
-      </w:r>
-      <w:proofErr w:type="spellEnd"/>
+      <w:r>
+        <w:t>Erlend Oftedal</w:t>
+      </w:r>
     </w:p>
     <w:p>
       <w:pPr>
@@ -12111,19 +12075,9 @@
           <w:numId w:val="3"/>
         </w:numPr>
       </w:pPr>
-      <w:proofErr w:type="spellStart"/>
-      <w:r>
-        <w:t>Serg</w:t>
-      </w:r>
-      <w:proofErr w:type="spellEnd"/>
-      <w:r>
-        <w:t xml:space="preserve"> </w:t>
-      </w:r>
-      <w:proofErr w:type="spellStart"/>
-      <w:r>
-        <w:t>Belkommen</w:t>
-      </w:r>
-      <w:proofErr w:type="spellEnd"/>
+      <w:r>
+        <w:t>Serg Belkommen</w:t>
+      </w:r>
     </w:p>
     <w:p>
       <w:pPr>
@@ -12143,19 +12097,9 @@
           <w:numId w:val="3"/>
         </w:numPr>
       </w:pPr>
-      <w:proofErr w:type="spellStart"/>
-      <w:r>
-        <w:t>Tonimir</w:t>
-      </w:r>
-      <w:proofErr w:type="spellEnd"/>
-      <w:r>
-        <w:t xml:space="preserve"> </w:t>
-      </w:r>
-      <w:proofErr w:type="spellStart"/>
-      <w:r>
-        <w:t>Kisasondi</w:t>
-      </w:r>
-      <w:proofErr w:type="spellEnd"/>
+      <w:r>
+        <w:t>Tonimir Kisasondi</w:t>
+      </w:r>
     </w:p>
     <w:p>
       <w:pPr>
@@ -12176,15 +12120,7 @@
         </w:numPr>
       </w:pPr>
       <w:r>
-        <w:t xml:space="preserve">Jason </w:t>
-      </w:r>
-      <w:proofErr w:type="spellStart"/>
-      <w:r>
-        <w:t>Axley</w:t>
-      </w:r>
-      <w:proofErr w:type="spellEnd"/>
-      <w:r>
-        <w:t xml:space="preserve"> </w:t>
+        <w:t xml:space="preserve">Jason Axley </w:t>
       </w:r>
     </w:p>
     <w:p>
@@ -12205,13 +12141,8 @@
           <w:numId w:val="3"/>
         </w:numPr>
       </w:pPr>
-      <w:proofErr w:type="spellStart"/>
-      <w:r>
-        <w:t>Benedikt</w:t>
-      </w:r>
-      <w:proofErr w:type="spellEnd"/>
-      <w:r>
-        <w:t xml:space="preserve"> Bauer</w:t>
+      <w:r>
+        <w:t>Benedikt Bauer</w:t>
       </w:r>
     </w:p>
     <w:p>
@@ -12221,13 +12152,8 @@
           <w:numId w:val="3"/>
         </w:numPr>
       </w:pPr>
-      <w:proofErr w:type="spellStart"/>
-      <w:r>
-        <w:t>Elar</w:t>
-      </w:r>
-      <w:proofErr w:type="spellEnd"/>
-      <w:r>
-        <w:t xml:space="preserve"> Lang</w:t>
+      <w:r>
+        <w:t>Elar Lang</w:t>
       </w:r>
     </w:p>
     <w:p>
@@ -12237,11 +12163,9 @@
           <w:numId w:val="3"/>
         </w:numPr>
       </w:pPr>
-      <w:proofErr w:type="spellStart"/>
       <w:r>
         <w:t>ScriptingXSS</w:t>
       </w:r>
-      <w:proofErr w:type="spellEnd"/>
     </w:p>
     <w:p>
       <w:pPr>
@@ -12251,13 +12175,8 @@
         </w:numPr>
       </w:pPr>
       <w:r>
-        <w:t xml:space="preserve">Philippe De </w:t>
-      </w:r>
-      <w:proofErr w:type="spellStart"/>
-      <w:r>
-        <w:t>Ryck</w:t>
-      </w:r>
-      <w:proofErr w:type="spellEnd"/>
+        <w:t>Philippe De Ryck</w:t>
+      </w:r>
     </w:p>
     <w:p>
       <w:pPr>
@@ -12278,13 +12197,8 @@
         </w:numPr>
       </w:pPr>
       <w:r>
-        <w:t xml:space="preserve">Marco </w:t>
-      </w:r>
-      <w:proofErr w:type="spellStart"/>
-      <w:r>
-        <w:t>Schnüriger</w:t>
-      </w:r>
-      <w:proofErr w:type="spellEnd"/>
+        <w:t>Marco Schnüriger</w:t>
+      </w:r>
     </w:p>
     <w:p>
       <w:pPr>
@@ -12294,13 +12208,8 @@
         </w:numPr>
       </w:pPr>
       <w:r>
-        <w:t xml:space="preserve">Jacob </w:t>
-      </w:r>
-      <w:proofErr w:type="spellStart"/>
-      <w:r>
-        <w:t>Salassi</w:t>
-      </w:r>
-      <w:proofErr w:type="spellEnd"/>
+        <w:t>Jacob Salassi</w:t>
+      </w:r>
     </w:p>
     <w:p>
       <w:pPr>
@@ -12331,11 +12240,9 @@
           <w:numId w:val="3"/>
         </w:numPr>
       </w:pPr>
-      <w:proofErr w:type="spellStart"/>
       <w:r>
         <w:t>bschach</w:t>
       </w:r>
-      <w:proofErr w:type="spellEnd"/>
     </w:p>
     <w:p>
       <w:pPr>
@@ -12344,11 +12251,9 @@
           <w:numId w:val="3"/>
         </w:numPr>
       </w:pPr>
-      <w:proofErr w:type="spellStart"/>
       <w:r>
         <w:t>javixeneize</w:t>
       </w:r>
-      <w:proofErr w:type="spellEnd"/>
     </w:p>
     <w:p>
       <w:pPr>
@@ -12413,13 +12318,8 @@
         </w:numPr>
       </w:pPr>
       <w:r>
-        <w:t xml:space="preserve">Geoff </w:t>
-      </w:r>
-      <w:proofErr w:type="spellStart"/>
-      <w:r>
-        <w:t>Baskwill</w:t>
-      </w:r>
-      <w:proofErr w:type="spellEnd"/>
+        <w:t>Geoff Baskwill</w:t>
+      </w:r>
     </w:p>
     <w:p>
       <w:pPr>
@@ -12428,11 +12328,9 @@
           <w:numId w:val="3"/>
         </w:numPr>
       </w:pPr>
-      <w:proofErr w:type="spellStart"/>
       <w:r>
         <w:t>Talargoni</w:t>
       </w:r>
-      <w:proofErr w:type="spellEnd"/>
     </w:p>
     <w:p>
       <w:pPr>
@@ -12441,13 +12339,8 @@
           <w:numId w:val="3"/>
         </w:numPr>
       </w:pPr>
-      <w:proofErr w:type="spellStart"/>
-      <w:r>
-        <w:t>Ståle</w:t>
-      </w:r>
-      <w:proofErr w:type="spellEnd"/>
-      <w:r>
-        <w:t xml:space="preserve"> Pettersen</w:t>
+      <w:r>
+        <w:t>Ståle Pettersen</w:t>
       </w:r>
     </w:p>
     <w:p>
@@ -12497,23 +12390,7 @@
     </w:p>
     <w:p>
       <w:r>
-        <w:t xml:space="preserve">The Application Security Verification Standard is built upon the shoulders of those involved from ASVS 1.0 in 2008 to 3.0 in 2016. Much of the structure and verification items that are still in the ASVS today were originally written by Mike </w:t>
-      </w:r>
-      <w:proofErr w:type="spellStart"/>
-      <w:r>
-        <w:t>Boberski</w:t>
-      </w:r>
-      <w:proofErr w:type="spellEnd"/>
-      <w:r>
-        <w:t xml:space="preserve">, Jeff Williams and Dave </w:t>
-      </w:r>
-      <w:proofErr w:type="spellStart"/>
-      <w:r>
-        <w:t>Wichers</w:t>
-      </w:r>
-      <w:proofErr w:type="spellEnd"/>
-      <w:r>
-        <w:t>, but there are many more contributors. Thank you to all those previously involved. For a comprehensive list of all those who have contributed to earlier versions, please consult each prior version.</w:t>
+        <w:t>The Application Security Verification Standard is built upon the shoulders of those involved from ASVS 1.0 in 2008 to 3.0 in 2016. Much of the structure and verification items that are still in the ASVS today were originally written by Mike Boberski, Jeff Williams and Dave Wichers, but there are many more contributors. Thank you to all those previously involved. For a comprehensive list of all those who have contributed to earlier versions, please consult each prior version.</w:t>
       </w:r>
     </w:p>
     <w:p>
@@ -12542,7 +12419,7 @@
           <w:szCs w:val="32"/>
         </w:rPr>
       </w:pPr>
-      <w:bookmarkStart w:id="16" w:name="preface"/>
+      <w:bookmarkStart w:id="15" w:name="preface"/>
       <w:r>
         <w:br w:type="page"/>
       </w:r>
@@ -12551,13 +12428,13 @@
       <w:pPr>
         <w:pStyle w:val="Heading1"/>
       </w:pPr>
-      <w:bookmarkStart w:id="17" w:name="_Toc2325265"/>
+      <w:bookmarkStart w:id="16" w:name="_Toc2325265"/>
       <w:r>
         <w:lastRenderedPageBreak/>
         <w:t>Preface</w:t>
       </w:r>
+      <w:bookmarkEnd w:id="15"/>
       <w:bookmarkEnd w:id="16"/>
-      <w:bookmarkEnd w:id="17"/>
     </w:p>
     <w:p>
       <w:r>
@@ -12578,37 +12455,45 @@
       <w:pPr>
         <w:pStyle w:val="Heading2"/>
       </w:pPr>
-      <w:bookmarkStart w:id="18" w:name="whats-new-in-40"/>
-      <w:bookmarkStart w:id="19" w:name="_Toc2325266"/>
+      <w:bookmarkStart w:id="17" w:name="whats-new-in-40"/>
+      <w:bookmarkStart w:id="18" w:name="_Toc2325266"/>
       <w:r>
         <w:t>What's new in 4.0</w:t>
       </w:r>
+      <w:bookmarkEnd w:id="17"/>
       <w:bookmarkEnd w:id="18"/>
+    </w:p>
+    <w:p>
+      <w:r>
+        <w:t>The most significant change in this version is the adoption of the NIST 800-63-3 Digital Identity Guidelines, introducing modern, evidence based, and advanced authentication controls. Although we expect some pushback on aligning with an advanced authentication standard, we feel that it is essential for standards to be aligned, mainly when another well-regarded application security standard is evidence-based.</w:t>
+      </w:r>
+    </w:p>
+    <w:p>
+      <w:r>
+        <w:t>Information security standards should try to minimize the number of unique requirements, so that complying organizations do not have to decide on competing or incompatible controls. The OWASP Top 10 2017 and now the OWASP Application Security Verification Standard have now aligned with NIST 800-63 for authentication and session management. We encourage other standards-setting bodies to work with us, NIST, and others to come to a generally accepted set of application security controls to maximize security and minimize compliance costs.</w:t>
+      </w:r>
+    </w:p>
+    <w:p>
+      <w:r>
+        <w:t>ASVS 4.0 has been wholly renumbered from start to finish. The new numbering scheme allowed us to close up gaps from long-vanished chapters, and to allow us to segment longer chapters to minimize the number of controls that a developer or team have to comply. For example, if an application does not use JWT, the entire section on JWT in session management is not applicable.</w:t>
+      </w:r>
+    </w:p>
+    <w:p>
+      <w:r>
+        <w:t>New in 4.0 is a comprehensive mapping to the Common Weakness Enumeration (CWE), one of the most commonly desired feature requests we've had over the last decade. CWE mapping allows tool manufacturers and those using vulnerability management software to match up results from other tools and previous ASVS versions to 4.0 and later. To make room for the CWE entry, we've had to retire the "Since" column, which as we completely renumbered, makes less sense than in previous versions of the ASVS. Not every item in the ASVS has an associated CWE, and as CWE has a great deal of duplication, we've attempted to use the most commonly used rather than necessarily the closest match. Verification controls are not always mappable to equivalent weaknesses. We welcome ongoing discussion with the CWE community and information security field more generally on closing this gap.</w:t>
+      </w:r>
+    </w:p>
+    <w:p>
+      <w:r>
+        <w:t>We have worked to comprehensively meet and exceed the requirements for addressing the OWASP Top 10 2017 and the OWASP Proactive Controls 2018. As the OWASP Top 10 201</w:t>
+      </w:r>
+      <w:r>
+        <w:t>7</w:t>
+      </w:r>
+      <w:bookmarkStart w:id="19" w:name="_GoBack"/>
       <w:bookmarkEnd w:id="19"/>
-    </w:p>
-    <w:p>
-      <w:r>
-        <w:t>The most significant change in this version is the adoption of the NIST 800-63-3 Digital Identity Guidelines, introducing modern, evidence based, and advanced authentication controls. Although we expect some pushback on aligning with an advanced authentication standard, we feel that it is essential for standards to be aligned, mainly when another well-regarded application security standard is evidence-based.</w:t>
-      </w:r>
-    </w:p>
-    <w:p>
-      <w:r>
-        <w:t>Information security standards should try to minimize the number of unique requirements, so that complying organizations do not have to decide on competing or incompatible controls. The OWASP Top 10 2017 and now the OWASP Application Security Verification Standard have now aligned with NIST 800-63 for authentication and session management. We encourage other standards-setting bodies to work with us, NIST, and others to come to a generally accepted set of application security controls to maximize security and minimize compliance costs.</w:t>
-      </w:r>
-    </w:p>
-    <w:p>
-      <w:r>
-        <w:t>ASVS 4.0 has been wholly renumbered from start to finish. The new numbering scheme allowed us to close up gaps from long-vanished chapters, and to allow us to segment longer chapters to minimize the number of controls that a developer or team have to comply. For example, if an application does not use JWT, the entire section on JWT in session management is not applicable.</w:t>
-      </w:r>
-    </w:p>
-    <w:p>
-      <w:r>
-        <w:t>New in 4.0 is a comprehensive mapping to the Common Weakness Enumeration (CWE), one of the most commonly desired feature requests we've had over the last decade. CWE mapping allows tool manufacturers and those using vulnerability management software to match up results from other tools and previous ASVS versions to 4.0 and later. To make room for the CWE entry, we've had to retire the "Since" column, which as we completely renumbered, makes less sense than in previous versions of the ASVS. Not every item in the ASVS has an associated CWE, and as CWE has a great deal of duplication, we've attempted to use the most commonly used rather than necessarily the closest match. Verification controls are not always mappable to equivalent weaknesses. We welcome ongoing discussion with the CWE community and information security field more generally on closing this gap.</w:t>
-      </w:r>
-    </w:p>
-    <w:p>
-      <w:r>
-        <w:t>We have worked to comprehensively meet and exceed the requirements for addressing the OWASP Top 10 2017 and the OWASP Proactive Controls 2018. As the OWASP Top 10 2018 is the bare minimum to avoid negligence, we have deliberately made all but specific logging Top 10 requirements Level 1 controls, making it easier for OWASP Top 10 adopters to step up to an actual security standard.</w:t>
+      <w:r>
+        <w:t xml:space="preserve"> is the bare minimum to avoid negligence, we have deliberately made all but specific logging Top 10 requirements Level 1 controls, making it easier for OWASP Top 10 adopters to step up to an actual security standard.</w:t>
       </w:r>
     </w:p>
     <w:p>
@@ -12622,36 +12507,12 @@
       </w:r>
       <w:r>
         <w:lastRenderedPageBreak/>
-        <w:t xml:space="preserve">containers, CI/CD and </w:t>
-      </w:r>
-      <w:proofErr w:type="spellStart"/>
-      <w:r>
-        <w:t>DevSecOps</w:t>
-      </w:r>
-      <w:proofErr w:type="spellEnd"/>
-      <w:r>
-        <w:t>, federation and more, we cannot continue to ignore modern application architecture. Modern applications are designed very differently to those built when the original ASVS was released in 2009. The ASVS must always look far into the future so that we provide sound advice for our primary audience - developers. We have clarified or dropped any requirement that assumes that applications are executed on systems owned by a single organization.</w:t>
-      </w:r>
-    </w:p>
-    <w:p>
-      <w:r>
-        <w:t xml:space="preserve">Due to the size of the ASVS 4.0, as well as our desire to become the baseline ASVS for all other ASVS efforts, we have retired the mobile section, in </w:t>
-      </w:r>
-      <w:proofErr w:type="spellStart"/>
-      <w:r>
-        <w:t>favor</w:t>
-      </w:r>
-      <w:proofErr w:type="spellEnd"/>
-      <w:r>
-        <w:t xml:space="preserve"> of the Mobile Application Security Verification Standard (MASVS). The Internet of Things appendix will appear in a future IoT ASVS care of the OWASP Internet of Things Project. We have included an early preview of the IoT ASVS in Appendix C. We thank both the OWASP Mobile Team and OWASP IoT Project Team for their support of the </w:t>
-      </w:r>
-      <w:proofErr w:type="gramStart"/>
-      <w:r>
-        <w:t>ASVS, and</w:t>
-      </w:r>
-      <w:proofErr w:type="gramEnd"/>
-      <w:r>
-        <w:t xml:space="preserve"> look forward to working with them in the future to provide complementary standards.</w:t>
+        <w:t>containers, CI/CD and DevSecOps, federation and more, we cannot continue to ignore modern application architecture. Modern applications are designed very differently to those built when the original ASVS was released in 2009. The ASVS must always look far into the future so that we provide sound advice for our primary audience - developers. We have clarified or dropped any requirement that assumes that applications are executed on systems owned by a single organization.</w:t>
+      </w:r>
+    </w:p>
+    <w:p>
+      <w:r>
+        <w:t>Due to the size of the ASVS 4.0, as well as our desire to become the baseline ASVS for all other ASVS efforts, we have retired the mobile section, in favor of the Mobile Application Security Verification Standard (MASVS). The Internet of Things appendix will appear in a future IoT ASVS care of the OWASP Internet of Things Project. We have included an early preview of the IoT ASVS in Appendix C. We thank both the OWASP Mobile Team and OWASP IoT Project Team for their support of the ASVS, and look forward to working with them in the future to provide complementary standards.</w:t>
       </w:r>
     </w:p>
     <w:p>
@@ -12661,15 +12522,7 @@
     </w:p>
     <w:p>
       <w:r>
-        <w:t xml:space="preserve">As of version 4.0, the ASVS will focus solely on being the leading web apps and service standard, covering traditional and modern application architecture, and agile security practices and </w:t>
-      </w:r>
-      <w:proofErr w:type="spellStart"/>
-      <w:r>
-        <w:t>DevSecOps</w:t>
-      </w:r>
-      <w:proofErr w:type="spellEnd"/>
-      <w:r>
-        <w:t xml:space="preserve"> culture.</w:t>
+        <w:t>As of version 4.0, the ASVS will focus solely on being the leading web apps and service standard, covering traditional and modern application architecture, and agile security practices and DevSecOps culture.</w:t>
       </w:r>
     </w:p>
     <w:p>
@@ -12824,11 +12677,9 @@
         <w:lastRenderedPageBreak/>
         <w:t xml:space="preserve">Level 1 is the only level that is completely penetration testable using humans. All others require access to documentation, source code, configuration, and the people involved in the development process. However, even if L1 allows "black box" (no documentation and no source) testing to occur, it is not effective assurance and must stop. Malicious attackers have a great deal of time, most penetration tests are over within a couple of weeks. Defenders need to build in security controls, protect, find and resolve all weaknesses, and detect and respond to malicious actors in a reasonable time. Malicious actors have essentially infinite time and only require a single porous </w:t>
       </w:r>
-      <w:proofErr w:type="spellStart"/>
       <w:r>
         <w:t>defense</w:t>
       </w:r>
-      <w:proofErr w:type="spellEnd"/>
       <w:r>
         <w:t>, a single weakness, or missing detection to succeed. Black box testing, often performed at the end of development, quickly, or not at all, is completely unable to cope with that asymmetry.</w:t>
       </w:r>
@@ -12879,15 +12730,7 @@
     </w:p>
     <w:p>
       <w:r>
-        <w:t xml:space="preserve">An application achieves ASVS Level 1 if it adequately defends against application security vulnerabilities that are easy to </w:t>
-      </w:r>
-      <w:proofErr w:type="gramStart"/>
-      <w:r>
-        <w:t>discover, and</w:t>
-      </w:r>
-      <w:proofErr w:type="gramEnd"/>
-      <w:r>
-        <w:t xml:space="preserve"> included in the OWASP Top 10 and other similar checklists.</w:t>
+        <w:t>An application achieves ASVS Level 1 if it adequately defends against application security vulnerabilities that are easy to discover, and included in the OWASP Top 10 and other similar checklists.</w:t>
       </w:r>
     </w:p>
     <w:p>
@@ -12958,23 +12801,7 @@
     </w:p>
     <w:p>
       <w:r>
-        <w:t xml:space="preserve">An application at ASVS Level 3 requires more </w:t>
-      </w:r>
-      <w:proofErr w:type="gramStart"/>
-      <w:r>
-        <w:t>in depth</w:t>
-      </w:r>
-      <w:proofErr w:type="gramEnd"/>
-      <w:r>
-        <w:t xml:space="preserve"> analysis or architecture, coding, and testing than all the other levels. A secure application is modularized in a meaningful way (to facilitate resiliency, scalability, and most of all, layers of security), and each module (separated by network connection and/or physical instance) takes care of its own security responsibilities (</w:t>
-      </w:r>
-      <w:proofErr w:type="spellStart"/>
-      <w:r>
-        <w:t>defense</w:t>
-      </w:r>
-      <w:proofErr w:type="spellEnd"/>
-      <w:r>
-        <w:t xml:space="preserve"> in depth), that need to be properly documented. Responsibilities include controls for ensuring confidentiality (e.g. encryption), integrity (e.g. transactions, input validation), availability (e.g. handling load gracefully), authentication (including between systems), non-repudiation, authorization, and auditing (logging).</w:t>
+        <w:t>An application at ASVS Level 3 requires more in depth analysis or architecture, coding, and testing than all the other levels. A secure application is modularized in a meaningful way (to facilitate resiliency, scalability, and most of all, layers of security), and each module (separated by network connection and/or physical instance) takes care of its own security responsibilities (defense in depth), that need to be properly documented. Responsibilities include controls for ensuring confidentiality (e.g. encryption), integrity (e.g. transactions, input validation), availability (e.g. handling load gracefully), authentication (including between systems), non-repudiation, authorization, and auditing (logging).</w:t>
       </w:r>
     </w:p>
     <w:p>
@@ -12996,15 +12823,7 @@
     </w:p>
     <w:p>
       <w:r>
-        <w:t xml:space="preserve">Organizations are strongly encouraged to look deeply at their unique risk characteristics based on the nature of their </w:t>
-      </w:r>
-      <w:proofErr w:type="gramStart"/>
-      <w:r>
-        <w:t>business, and</w:t>
-      </w:r>
-      <w:proofErr w:type="gramEnd"/>
-      <w:r>
-        <w:t xml:space="preserve"> based upon that risk and business requirements determine the appropriate ASVS level.</w:t>
+        <w:t>Organizations are strongly encouraged to look deeply at their unique risk characteristics based on the nature of their business, and based upon that risk and business requirements determine the appropriate ASVS level.</w:t>
       </w:r>
     </w:p>
     <w:p>
@@ -13076,15 +12895,7 @@
     </w:p>
     <w:p>
       <w:r>
-        <w:t xml:space="preserve">Keeping detailed work papers, screenshots or movies, scripts to reliably and repeatedly exploit an issue, and electronic records of testing, such as intercepting proxy logs and associated notes such as a </w:t>
-      </w:r>
-      <w:proofErr w:type="spellStart"/>
-      <w:r>
-        <w:t>cleanup</w:t>
-      </w:r>
-      <w:proofErr w:type="spellEnd"/>
-      <w:r>
-        <w:t xml:space="preserve"> list, is considered standard industry practice and can be really useful as proofs of the findings for the most doubtful developers. It is not sufficient to simply run a tool and report on the failures; this does not (at all) provide sufficient evidence that all issues at a certifying level have been tested and tested thoroughly. In case of dispute, there should be sufficient assurance evidence to demonstrate each and every verified requirement has indeed been tested.</w:t>
+        <w:t>Keeping detailed work papers, screenshots or movies, scripts to reliably and repeatedly exploit an issue, and electronic records of testing, such as intercepting proxy logs and associated notes such as a cleanup list, is considered standard industry practice and can be really useful as proofs of the findings for the most doubtful developers. It is not sufficient to simply run a tool and report on the failures; this does not (at all) provide sufficient evidence that all issues at a certifying level have been tested and tested thoroughly. In case of dispute, there should be sufficient assurance evidence to demonstrate each and every verified requirement has indeed been tested.</w:t>
       </w:r>
     </w:p>
     <w:p>
@@ -13101,15 +12912,7 @@
     </w:p>
     <w:p>
       <w:r>
-        <w:t>Certifying organizations are free to choose the appropriate testing method(s</w:t>
-      </w:r>
-      <w:proofErr w:type="gramStart"/>
-      <w:r>
-        <w:t>), but</w:t>
-      </w:r>
-      <w:proofErr w:type="gramEnd"/>
-      <w:r>
-        <w:t xml:space="preserve"> should indicate them in a report.</w:t>
+        <w:t>Certifying organizations are free to choose the appropriate testing method(s), but should indicate them in a report.</w:t>
       </w:r>
     </w:p>
     <w:p>
@@ -13265,15 +13068,7 @@
     </w:p>
     <w:p>
       <w:r>
-        <w:t>ASVS can be used in an agile development process as a framework to define specific tasks that need to be implemented by the team to have a secure product. One approach might be: Starting with Level 1, verify the specific application or system according to ASVS requirements for the specified level, find what controls are missing and raise specific tickets/tasks in the backlog. This helps with prioritization of specific tasks (or grooming</w:t>
-      </w:r>
-      <w:proofErr w:type="gramStart"/>
-      <w:r>
-        <w:t>), and</w:t>
-      </w:r>
-      <w:proofErr w:type="gramEnd"/>
-      <w:r>
-        <w:t xml:space="preserve"> makes security visible in the agile process. This can also be used to prioritize auditing and reviewing tasks in the organization, where a specific ASVS requirement can be a driver for review, refactor or auditing for a specific team member and visible as "debt" in the backlog that needs to be eventually done.</w:t>
+        <w:t>ASVS can be used in an agile development process as a framework to define specific tasks that need to be implemented by the team to have a secure product. One approach might be: Starting with Level 1, verify the specific application or system according to ASVS requirements for the specified level, find what controls are missing and raise specific tickets/tasks in the backlog. This helps with prioritization of specific tasks (or grooming), and makes security visible in the agile process. This can also be used to prioritize auditing and reviewing tasks in the organization, where a specific ASVS requirement can be a driver for review, refactor or auditing for a specific team member and visible as "debt" in the backlog that needs to be eventually done.</w:t>
       </w:r>
     </w:p>
     <w:p>
@@ -13315,15 +13110,7 @@
       <w:bookmarkStart w:id="59" w:name="_Toc2325285"/>
       <w:r>
         <w:lastRenderedPageBreak/>
-        <w:t xml:space="preserve">V1: Architecture, Design and Threat </w:t>
-      </w:r>
-      <w:proofErr w:type="spellStart"/>
-      <w:r>
-        <w:t>Modeling</w:t>
-      </w:r>
-      <w:proofErr w:type="spellEnd"/>
-      <w:r>
-        <w:t xml:space="preserve"> Requirements</w:t>
+        <w:t>V1: Architecture, Design and Threat Modeling Requirements</w:t>
       </w:r>
       <w:bookmarkEnd w:id="58"/>
       <w:bookmarkEnd w:id="59"/>
@@ -13342,15 +13129,7 @@
     </w:p>
     <w:p>
       <w:r>
-        <w:t xml:space="preserve">Security architecture has almost become a lost art in many organizations. The days of the enterprise architect have passed in the age of </w:t>
-      </w:r>
-      <w:proofErr w:type="spellStart"/>
-      <w:r>
-        <w:t>DevSecOps</w:t>
-      </w:r>
-      <w:proofErr w:type="spellEnd"/>
-      <w:r>
-        <w:t>. The application security field must catch up and adopt agile security principles while re-introducing leading security architecture principles to software practitioners. Architecture is not an implementation, but a way of thinking about a problem that has potentially many different answers, and no one single "correct" answer. All too often, security is seen as inflexible and demanding that developers fix code in a particular way, when the developers may know a much better way to solve the problem. There is no single, simple solution for architecture, and to pretend otherwise is a disservice to the software engineering field.</w:t>
+        <w:t>Security architecture has almost become a lost art in many organizations. The days of the enterprise architect have passed in the age of DevSecOps. The application security field must catch up and adopt agile security principles while re-introducing leading security architecture principles to software practitioners. Architecture is not an implementation, but a way of thinking about a problem that has potentially many different answers, and no one single "correct" answer. All too often, security is seen as inflexible and demanding that developers fix code in a particular way, when the developers may know a much better way to solve the problem. There is no single, simple solution for architecture, and to pretend otherwise is a disservice to the software engineering field.</w:t>
       </w:r>
     </w:p>
     <w:p>
@@ -13597,15 +13376,7 @@
           </w:tcPr>
           <w:p>
             <w:r>
-              <w:t xml:space="preserve">Verify the use of threat </w:t>
-            </w:r>
-            <w:proofErr w:type="spellStart"/>
-            <w:r>
-              <w:t>modeling</w:t>
-            </w:r>
-            <w:proofErr w:type="spellEnd"/>
-            <w:r>
-              <w:t xml:space="preserve"> for every design change or sprint planning to identify threats, plan for countermeasures, facilitate appropriate risk responses, and guide security testing.</w:t>
+              <w:t>Verify the use of threat modeling for every design change or sprint planning to identify threats, plan for countermeasures, facilitate appropriate risk responses, and guide security testing.</w:t>
             </w:r>
           </w:p>
         </w:tc>
@@ -14058,15 +13829,7 @@
     </w:p>
     <w:p>
       <w:r>
-        <w:t xml:space="preserve">When designing authentication, it doesn't matter if you have strong hardware enabled multi-factor authentication if an attacker can reset an account by calling a call </w:t>
-      </w:r>
-      <w:proofErr w:type="spellStart"/>
-      <w:r>
-        <w:t>center</w:t>
-      </w:r>
-      <w:proofErr w:type="spellEnd"/>
-      <w:r>
-        <w:t xml:space="preserve"> and answering commonly known questions. When proofing identity, all authentication pathways must have the same strength.</w:t>
+        <w:t>When designing authentication, it doesn't matter if you have strong hardware enabled multi-factor authentication if an attacker can reset an account by calling a call center and answering commonly known questions. When proofing identity, all authentication pathways must have the same strength.</w:t>
       </w:r>
     </w:p>
     <w:tbl>
@@ -15047,15 +14810,7 @@
     </w:p>
     <w:p>
       <w:r>
-        <w:t xml:space="preserve">In 4.0, we have moved away from the term "server-side" as a loaded trust boundary term. The trust boundary is still concerning - making decisions on untrusted browsers or client devices is </w:t>
-      </w:r>
-      <w:proofErr w:type="spellStart"/>
-      <w:r>
-        <w:t>bypassable</w:t>
-      </w:r>
-      <w:proofErr w:type="spellEnd"/>
-      <w:r>
-        <w:t>. However, in mainstream architectural deployments today, the trust enforcement point has dramatically changed. T</w:t>
+        <w:t>In 4.0, we have moved away from the term "server-side" as a loaded trust boundary term. The trust boundary is still concerning - making decisions on untrusted browsers or client devices is bypassable. However, in mainstream architectural deployments today, the trust enforcement point has dramatically changed. T</w:t>
       </w:r>
       <w:r>
         <w:t>h</w:t>
@@ -15201,15 +14956,7 @@
           </w:tcPr>
           <w:p>
             <w:r>
-              <w:t xml:space="preserve">Verify that input and output requirements clearly define how to </w:t>
-            </w:r>
-            <w:proofErr w:type="gramStart"/>
-            <w:r>
-              <w:t>handle</w:t>
-            </w:r>
-            <w:proofErr w:type="gramEnd"/>
-            <w:r>
-              <w:t xml:space="preserve"> and process data based on type, content, and applicable laws, regulations, and other policy compliance.</w:t>
+              <w:t>Verify that input and output requirements clearly define how to handle and process data based on type, content, and applicable laws, regulations, and other policy compliance.</w:t>
             </w:r>
           </w:p>
         </w:tc>
@@ -15515,15 +15262,7 @@
     </w:p>
     <w:p>
       <w:r>
-        <w:t xml:space="preserve">Applications need to be designed with strong cryptographic architecture to protect data assets as per their classification. Encrypting everything is wasteful, not encrypting anything is legally negligent. A balance must be struck, usually during architectural or </w:t>
-      </w:r>
-      <w:proofErr w:type="gramStart"/>
-      <w:r>
-        <w:t>high level</w:t>
-      </w:r>
-      <w:proofErr w:type="gramEnd"/>
-      <w:r>
-        <w:t xml:space="preserve"> design, design sprints or architectural spikes. Designing cryptography as you go or retrofitting it will inevitably cost much more to implement securely than simply building it in from the start.</w:t>
+        <w:t>Applications need to be designed with strong cryptographic architecture to protect data assets as per their classification. Encrypting everything is wasteful, not encrypting anything is legally negligent. A balance must be struck, usually during architectural or high level design, design sprints or architectural spikes. Designing cryptography as you go or retrofitting it will inevitably cost much more to implement securely than simply building it in from the start.</w:t>
       </w:r>
     </w:p>
     <w:p>
@@ -18205,21 +17944,7 @@
           <w:rPr>
             <w:rStyle w:val="Hyperlink"/>
           </w:rPr>
-          <w:t xml:space="preserve">OWASP Threat </w:t>
-        </w:r>
-        <w:proofErr w:type="spellStart"/>
-        <w:r>
-          <w:rPr>
-            <w:rStyle w:val="Hyperlink"/>
-          </w:rPr>
-          <w:t>Modeling</w:t>
-        </w:r>
-        <w:proofErr w:type="spellEnd"/>
-        <w:r>
-          <w:rPr>
-            <w:rStyle w:val="Hyperlink"/>
-          </w:rPr>
-          <w:t xml:space="preserve"> Cheat Sheet</w:t>
+          <w:t>OWASP Threat Modeling Cheat Sheet</w:t>
         </w:r>
       </w:hyperlink>
     </w:p>
@@ -18251,16 +17976,8 @@
           <w:rPr>
             <w:rStyle w:val="Hyperlink"/>
           </w:rPr>
-          <w:t xml:space="preserve">OWASP Threat </w:t>
+          <w:t>OWASP Threat modeling</w:t>
         </w:r>
-        <w:proofErr w:type="spellStart"/>
-        <w:r>
-          <w:rPr>
-            <w:rStyle w:val="Hyperlink"/>
-          </w:rPr>
-          <w:t>modeling</w:t>
-        </w:r>
-        <w:proofErr w:type="spellEnd"/>
       </w:hyperlink>
     </w:p>
     <w:p>
@@ -18368,15 +18085,7 @@
         </w:r>
       </w:hyperlink>
       <w:r>
-        <w:t xml:space="preserve"> , and passwords as pre-breached. This reality renders </w:t>
-      </w:r>
-      <w:proofErr w:type="gramStart"/>
-      <w:r>
-        <w:t>knowledge based</w:t>
-      </w:r>
-      <w:proofErr w:type="gramEnd"/>
-      <w:r>
-        <w:t xml:space="preserve"> authenticators, SMS and email recovery, password history, complexity, and rotation controls useless. These controls always have been less than helpful, often forcing users to come up with weak passwords every few months, but with the release of over 5 billion username and password breaches, it's time to move on.</w:t>
+        <w:t xml:space="preserve"> , and passwords as pre-breached. This reality renders knowledge based authenticators, SMS and email recovery, password history, complexity, and rotation controls useless. These controls always have been less than helpful, often forcing users to come up with weak passwords every few months, but with the release of over 5 billion username and password breaches, it's time to move on.</w:t>
       </w:r>
     </w:p>
     <w:p>
@@ -18595,15 +18304,7 @@
     </w:p>
     <w:p>
       <w:r>
-        <w:t xml:space="preserve">Applications should strongly encourage users to enrol in multi-factor </w:t>
-      </w:r>
-      <w:proofErr w:type="gramStart"/>
-      <w:r>
-        <w:t>authentication, and</w:t>
-      </w:r>
-      <w:proofErr w:type="gramEnd"/>
-      <w:r>
-        <w:t xml:space="preserve"> should allow users to re-use tokens they already possess, such as FIDO or U2F tokens, or link to a credential service provider that provides multi-factor authentication.</w:t>
+        <w:t>Applications should strongly encourage users to enrol in multi-factor authentication, and should allow users to re-use tokens they already possess, such as FIDO or U2F tokens, or link to a credential service provider that provides multi-factor authentication.</w:t>
       </w:r>
     </w:p>
     <w:p>
@@ -19360,15 +19061,7 @@
           </w:tcPr>
           <w:p>
             <w:r>
-              <w:t xml:space="preserve">Verify that passwords submitted during account registration, login, and password change are checked against a set of breached passwords either locally (such as the top 1,000 or 10,000 most common passwords which match the system's password policy) or using an external API. If using an </w:t>
-            </w:r>
-            <w:proofErr w:type="gramStart"/>
-            <w:r>
-              <w:t>API</w:t>
-            </w:r>
-            <w:proofErr w:type="gramEnd"/>
-            <w:r>
-              <w:t xml:space="preserve"> a zero knowledge proof or other mechanism should be used to ensure that the plain text password is not sent or used in verifying the breach status of the password. If the password is </w:t>
+              <w:t xml:space="preserve">Verify that passwords submitted during account registration, login, and password change are checked against a set of breached passwords either locally (such as the top 1,000 or 10,000 most common passwords which match the system's password policy) or using an external API. If using an API a zero knowledge proof or other mechanism should be used to ensure that the plain text password is not sent or used in verifying the breach status of the password. If the password is </w:t>
             </w:r>
             <w:r>
               <w:lastRenderedPageBreak/>
@@ -19933,15 +19626,7 @@
     </w:tbl>
     <w:p>
       <w:r>
-        <w:t xml:space="preserve">Note: The goal of allowing the user to view their password or see the last character temporarily is to improve the usability of credential entry, particularly around the use of longer passwords, passphrases, and password managers. Another reason for including the requirement is to deter or prevent test reports unnecessarily requiring organizations to override native platform password field </w:t>
-      </w:r>
-      <w:proofErr w:type="spellStart"/>
-      <w:r>
-        <w:t>behavior</w:t>
-      </w:r>
-      <w:proofErr w:type="spellEnd"/>
-      <w:r>
-        <w:t xml:space="preserve"> to remove this modern user-friendly security experience.</w:t>
+        <w:t>Note: The goal of allowing the user to view their password or see the last character temporarily is to improve the usability of credential entry, particularly around the use of longer passwords, passphrases, and password managers. Another reason for including the requirement is to deter or prevent test reports unnecessarily requiring organizations to override native platform password field behavior to remove this modern user-friendly security experience.</w:t>
       </w:r>
     </w:p>
     <w:p>
@@ -20882,15 +20567,7 @@
           </w:tcPr>
           <w:p>
             <w:r>
-              <w:t xml:space="preserve">Verify system generated initial passwords or activation codes SHOULD be securely randomly generated, SHOULD be at least 6 characters long, and MAY contain letters and numbers, and expire after a short period of time. These initial secrets must not be permitted to become the </w:t>
-            </w:r>
-            <w:proofErr w:type="gramStart"/>
-            <w:r>
-              <w:t>long term</w:t>
-            </w:r>
-            <w:proofErr w:type="gramEnd"/>
-            <w:r>
-              <w:t xml:space="preserve"> password.</w:t>
+              <w:t>Verify system generated initial passwords or activation codes SHOULD be securely randomly generated, SHOULD be at least 6 characters long, and MAY contain letters and numbers, and expire after a short period of time. These initial secrets must not be permitted to become the long term password.</w:t>
             </w:r>
           </w:p>
         </w:tc>
@@ -20983,15 +20660,7 @@
           </w:tcPr>
           <w:p>
             <w:r>
-              <w:t xml:space="preserve">Verify that </w:t>
-            </w:r>
-            <w:proofErr w:type="spellStart"/>
-            <w:r>
-              <w:t>enrollment</w:t>
-            </w:r>
-            <w:proofErr w:type="spellEnd"/>
-            <w:r>
-              <w:t xml:space="preserve"> and use of subscriber-provided authentication devices are supported, such as a U2F or FIDO tokens.</w:t>
+              <w:t>Verify that enrollment and use of subscriber-provided authentication devices are supported, such as a U2F or FIDO tokens.</w:t>
             </w:r>
           </w:p>
         </w:tc>
@@ -21168,63 +20837,7 @@
           <w:rPr>
             <w:rStyle w:val="Hyperlink"/>
           </w:rPr>
-          <w:t xml:space="preserve">BSI </w:t>
-        </w:r>
-        <w:proofErr w:type="spellStart"/>
-        <w:r>
-          <w:rPr>
-            <w:rStyle w:val="Hyperlink"/>
-          </w:rPr>
-          <w:t>Kryptographische</w:t>
-        </w:r>
-        <w:proofErr w:type="spellEnd"/>
-        <w:r>
-          <w:rPr>
-            <w:rStyle w:val="Hyperlink"/>
-          </w:rPr>
-          <w:t xml:space="preserve"> </w:t>
-        </w:r>
-        <w:proofErr w:type="spellStart"/>
-        <w:r>
-          <w:rPr>
-            <w:rStyle w:val="Hyperlink"/>
-          </w:rPr>
-          <w:t>Verfahren</w:t>
-        </w:r>
-        <w:proofErr w:type="spellEnd"/>
-        <w:r>
-          <w:rPr>
-            <w:rStyle w:val="Hyperlink"/>
-          </w:rPr>
-          <w:t xml:space="preserve">: </w:t>
-        </w:r>
-        <w:proofErr w:type="spellStart"/>
-        <w:r>
-          <w:rPr>
-            <w:rStyle w:val="Hyperlink"/>
-          </w:rPr>
-          <w:t>Empfehlungen</w:t>
-        </w:r>
-        <w:proofErr w:type="spellEnd"/>
-        <w:r>
-          <w:rPr>
-            <w:rStyle w:val="Hyperlink"/>
-          </w:rPr>
-          <w:t xml:space="preserve"> und </w:t>
-        </w:r>
-        <w:proofErr w:type="spellStart"/>
-        <w:r>
-          <w:rPr>
-            <w:rStyle w:val="Hyperlink"/>
-          </w:rPr>
-          <w:t>Schlussellängen</w:t>
-        </w:r>
-        <w:proofErr w:type="spellEnd"/>
-        <w:r>
-          <w:rPr>
-            <w:rStyle w:val="Hyperlink"/>
-          </w:rPr>
-          <w:t xml:space="preserve"> (2018)</w:t>
+          <w:t>BSI Kryptographische Verfahren: Empfehlungen und Schlussellängen (2018)</w:t>
         </w:r>
       </w:hyperlink>
       <w:r>
@@ -21682,15 +21295,7 @@
           </w:tcPr>
           <w:p>
             <w:r>
-              <w:t xml:space="preserve">Verify that if </w:t>
-            </w:r>
-            <w:proofErr w:type="spellStart"/>
-            <w:r>
-              <w:t>bcrypt</w:t>
-            </w:r>
-            <w:proofErr w:type="spellEnd"/>
-            <w:r>
-              <w:t xml:space="preserve"> is used, the work factor SHOULD be as large as verification server performance will allow, typically at least 13. (</w:t>
+              <w:t>Verify that if bcrypt is used, the work factor SHOULD be as large as verification server performance will allow, typically at least 13. (</w:t>
             </w:r>
             <w:hyperlink r:id="rId48" w:anchor="tab=Formal_Numbering">
               <w:r>
@@ -21787,15 +21392,7 @@
           </w:tcPr>
           <w:p>
             <w:r>
-              <w:t xml:space="preserve">Verify that an additional iteration of a key derivation function is performed, using a salt value that is secret and known only to the verifier. Generate the salt value using an approved random bit generator [SP 800-90Ar1] and provide at least the </w:t>
-            </w:r>
-            <w:proofErr w:type="gramStart"/>
-            <w:r>
-              <w:t>minimum security</w:t>
-            </w:r>
-            <w:proofErr w:type="gramEnd"/>
-            <w:r>
-              <w:t xml:space="preserve"> strength specified in the latest revision of SP 800-131A. The secret salt value SHALL be stored separately from the hashed passwords (e.g., in a specialized device like a hardware security module).</w:t>
+              <w:t>Verify that an additional iteration of a key derivation function is performed, using a salt value that is secret and known only to the verifier. Generate the salt value using an approved random bit generator [SP 800-90Ar1] and provide at least the minimum security strength specified in the latest revision of SP 800-131A. The secret salt value SHALL be stored separately from the hashed passwords (e.g., in a specialized device like a hardware security module).</w:t>
             </w:r>
           </w:p>
         </w:tc>
@@ -22335,15 +21932,7 @@
           </w:tcPr>
           <w:p>
             <w:r>
-              <w:t>Verify shared or default accounts are not present (e.g. "root", "admin", or "</w:t>
-            </w:r>
-            <w:proofErr w:type="spellStart"/>
-            <w:r>
-              <w:t>sa</w:t>
-            </w:r>
-            <w:proofErr w:type="spellEnd"/>
-            <w:r>
-              <w:t>").</w:t>
+              <w:t>Verify shared or default accounts are not present (e.g. "root", "admin", or "sa").</w:t>
             </w:r>
           </w:p>
         </w:tc>
@@ -22634,15 +22223,7 @@
           </w:tcPr>
           <w:p>
             <w:r>
-              <w:t xml:space="preserve">Verify that if OTP or multi-factor authentication factors are lost, that evidence of identity proofing is performed at the same level as during </w:t>
-            </w:r>
-            <w:proofErr w:type="spellStart"/>
-            <w:r>
-              <w:t>enrollment</w:t>
-            </w:r>
-            <w:proofErr w:type="spellEnd"/>
-            <w:r>
-              <w:t>.</w:t>
+              <w:t>Verify that if OTP or multi-factor authentication factors are lost, that evidence of identity proofing is performed at the same level as during enrollment.</w:t>
             </w:r>
           </w:p>
         </w:tc>
@@ -23133,23 +22714,7 @@
     </w:p>
     <w:p>
       <w:r>
-        <w:t xml:space="preserve">Secure out of band authenticators are physical devices that can communicate with the verifier over a secure secondary channel. Examples include push notifications to mobile devices. This type of authenticator is considered "something you have". When a user wishes to authenticate, the verifying application sends a message to the out of band authenticator via a connection to the authenticator directly or indirectly through a </w:t>
-      </w:r>
-      <w:proofErr w:type="gramStart"/>
-      <w:r>
-        <w:t>third party</w:t>
-      </w:r>
-      <w:proofErr w:type="gramEnd"/>
-      <w:r>
-        <w:t xml:space="preserve"> service. The message contains an authentication code (typically a random </w:t>
-      </w:r>
-      <w:proofErr w:type="gramStart"/>
-      <w:r>
-        <w:t>six digit</w:t>
-      </w:r>
-      <w:proofErr w:type="gramEnd"/>
-      <w:r>
-        <w:t xml:space="preserve"> number or a modal approval dialog). The verifying application waits to receive the authentication code through the primary channel and compares the hash of the received value to the hash of the original authentication code. If they match, the out of band verifier can assume that the user has authenticated.</w:t>
+        <w:t>Secure out of band authenticators are physical devices that can communicate with the verifier over a secure secondary channel. Examples include push notifications to mobile devices. This type of authenticator is considered "something you have". When a user wishes to authenticate, the verifying application sends a message to the out of band authenticator via a connection to the authenticator directly or indirectly through a third party service. The message contains an authentication code (typically a random six digit number or a modal approval dialog). The verifying application waits to receive the authentication code through the primary channel and compares the hash of the received value to the hash of the original authentication code. If they match, the out of band verifier can assume that the user has authenticated.</w:t>
       </w:r>
     </w:p>
     <w:p>
@@ -23159,15 +22724,7 @@
     </w:p>
     <w:p>
       <w:r>
-        <w:t xml:space="preserve">Unsafe out of band authenticators such as e-mail and VOIP are not permitted. PSTN and SMS authentication are currently "restricted" by NIST and should be deprecated in </w:t>
-      </w:r>
-      <w:proofErr w:type="spellStart"/>
-      <w:r>
-        <w:t>favor</w:t>
-      </w:r>
-      <w:proofErr w:type="spellEnd"/>
-      <w:r>
-        <w:t xml:space="preserve"> of push notifications or similar. If you need to use telephone or SMS out of band authentication, please see § 5.1.3.3.</w:t>
+        <w:t>Unsafe out of band authenticators such as e-mail and VOIP are not permitted. PSTN and SMS authentication are currently "restricted" by NIST and should be deprecated in favor of push notifications or similar. If you need to use telephone or SMS out of band authentication, please see § 5.1.3.3.</w:t>
       </w:r>
     </w:p>
     <w:tbl>
@@ -23865,15 +23422,7 @@
     </w:p>
     <w:p>
       <w:r>
-        <w:t xml:space="preserve">Single factor </w:t>
-      </w:r>
-      <w:proofErr w:type="gramStart"/>
-      <w:r>
-        <w:t>one time</w:t>
-      </w:r>
-      <w:proofErr w:type="gramEnd"/>
-      <w:r>
-        <w:t xml:space="preserve"> passwords (OTPs) are physical or soft tokens that display a continually changing pseudo-random one time challenge. These devices make phishing (impersonation) difficult, but not impossible. This type of authenticator is considered "something you have". Multi-factor tokens are similar to single factor OTPs, but require a valid PIN code, biometric unlocking, USB insertion or NFC pairing or some additional value (such as transaction signing calculators) to be entered to create the final OTP.</w:t>
+        <w:t>Single factor one time passwords (OTPs) are physical or soft tokens that display a continually changing pseudo-random one time challenge. These devices make phishing (impersonation) difficult, but not impossible. This type of authenticator is considered "something you have". Multi-factor tokens are similar to single factor OTPs, but require a valid PIN code, biometric unlocking, USB insertion or NFC pairing or some additional value (such as transaction signing calculators) to be entered to create the final OTP.</w:t>
       </w:r>
     </w:p>
     <w:tbl>
@@ -25774,21 +25323,7 @@
           <w:rPr>
             <w:rStyle w:val="Hyperlink"/>
           </w:rPr>
-          <w:t xml:space="preserve">NIST 800-63 A - </w:t>
-        </w:r>
-        <w:proofErr w:type="spellStart"/>
-        <w:r>
-          <w:rPr>
-            <w:rStyle w:val="Hyperlink"/>
-          </w:rPr>
-          <w:t>Enrollment</w:t>
-        </w:r>
-        <w:proofErr w:type="spellEnd"/>
-        <w:r>
-          <w:rPr>
-            <w:rStyle w:val="Hyperlink"/>
-          </w:rPr>
-          <w:t xml:space="preserve"> and Identity Proofing</w:t>
+          <w:t>NIST 800-63 A - Enrollment and Identity Proofing</w:t>
         </w:r>
       </w:hyperlink>
     </w:p>
@@ -26702,15 +26237,7 @@
           </w:tcPr>
           <w:p>
             <w:r>
-              <w:t xml:space="preserve">Verify that session token </w:t>
-            </w:r>
-            <w:proofErr w:type="gramStart"/>
-            <w:r>
-              <w:t>are</w:t>
-            </w:r>
-            <w:proofErr w:type="gramEnd"/>
-            <w:r>
-              <w:t xml:space="preserve"> generated using approved cryptographic algorithms. (</w:t>
+              <w:t>Verify that session token are generated using approved cryptographic algorithms. (</w:t>
             </w:r>
             <w:hyperlink r:id="rId64" w:anchor="tab=Formal_Numbering">
               <w:r>
@@ -27590,15 +27117,7 @@
           </w:tcPr>
           <w:p>
             <w:r>
-              <w:t>Verify that cookie-based session tokens have the '</w:t>
-            </w:r>
-            <w:proofErr w:type="spellStart"/>
-            <w:r>
-              <w:t>HttpOnly</w:t>
-            </w:r>
-            <w:proofErr w:type="spellEnd"/>
-            <w:r>
-              <w:t>' attribute set. (</w:t>
+              <w:t>Verify that cookie-based session tokens have the 'HttpOnly' attribute set. (</w:t>
             </w:r>
             <w:hyperlink r:id="rId68" w:anchor="tab=Formal_Numbering">
               <w:r>
@@ -27702,15 +27221,7 @@
           </w:tcPr>
           <w:p>
             <w:r>
-              <w:t>Verify that cookie-based session tokens utilize the '</w:t>
-            </w:r>
-            <w:proofErr w:type="spellStart"/>
-            <w:r>
-              <w:t>SameSite</w:t>
-            </w:r>
-            <w:proofErr w:type="spellEnd"/>
-            <w:r>
-              <w:t>' attribute to limit exposure to cross-site request forgery attacks. (</w:t>
+              <w:t>Verify that cookie-based session tokens utilize the 'SameSite' attribute to limit exposure to cross-site request forgery attacks. (</w:t>
             </w:r>
             <w:hyperlink r:id="rId69" w:anchor="tab=Formal_Numbering">
               <w:r>
@@ -28714,15 +28225,7 @@
       <w:bookmarkStart w:id="146" w:name="X74c7cef1a1be071ec4197a4500dbf9764d3d35a"/>
       <w:bookmarkStart w:id="147" w:name="_Toc2325329"/>
       <w:r>
-        <w:t xml:space="preserve">V3.7 </w:t>
-      </w:r>
-      <w:proofErr w:type="spellStart"/>
-      <w:r>
-        <w:t>Defenses</w:t>
-      </w:r>
-      <w:proofErr w:type="spellEnd"/>
-      <w:r>
-        <w:t xml:space="preserve"> Against Session Management Exploits</w:t>
+        <w:t>V3.7 Defenses Against Session Management Exploits</w:t>
       </w:r>
       <w:bookmarkEnd w:id="146"/>
       <w:bookmarkEnd w:id="147"/>
@@ -28755,15 +28258,7 @@
       </w:r>
       <w:r>
         <w:lastRenderedPageBreak/>
-        <w:t xml:space="preserve">perform a valid password reset, disable multi-factor authentication or </w:t>
-      </w:r>
-      <w:proofErr w:type="spellStart"/>
-      <w:r>
-        <w:t>enroll</w:t>
-      </w:r>
-      <w:proofErr w:type="spellEnd"/>
-      <w:r>
-        <w:t xml:space="preserve"> a new MFA device, reveal or change API keys, and so on.</w:t>
+        <w:t>perform a valid password reset, disable multi-factor authentication or enroll a new MFA device, reveal or change API keys, and so on.</w:t>
       </w:r>
     </w:p>
     <w:tbl>
@@ -29091,15 +28586,7 @@
     </w:p>
     <w:p>
       <w:r>
-        <w:t xml:space="preserve">Authorization is the concept of allowing access to resources only to those permitted to use them. Ensure that a verified application satisfies the following </w:t>
-      </w:r>
-      <w:proofErr w:type="gramStart"/>
-      <w:r>
-        <w:t>high level</w:t>
-      </w:r>
-      <w:proofErr w:type="gramEnd"/>
-      <w:r>
-        <w:t xml:space="preserve"> requirements:</w:t>
+        <w:t>Authorization is the concept of allowing access to resources only to those permitted to use them. Ensure that a verified application satisfies the following high level requirements:</w:t>
       </w:r>
     </w:p>
     <w:p>
@@ -29132,15 +28619,7 @@
         </w:numPr>
       </w:pPr>
       <w:r>
-        <w:t xml:space="preserve">Role and permission metadata </w:t>
-      </w:r>
-      <w:proofErr w:type="gramStart"/>
-      <w:r>
-        <w:t>is</w:t>
-      </w:r>
-      <w:proofErr w:type="gramEnd"/>
-      <w:r>
-        <w:t xml:space="preserve"> protected from replay or tampering.</w:t>
+        <w:t>Role and permission metadata is protected from replay or tampering.</w:t>
       </w:r>
     </w:p>
     <w:p>
@@ -30241,36 +29720,7 @@
           </w:tcPr>
           <w:p>
             <w:r>
-              <w:t xml:space="preserve">Verify that directory browsing is disabled unless deliberately desired. Additionally, applications should not allow discovery or disclosure of file or directory metadata, such as </w:t>
-            </w:r>
-            <w:proofErr w:type="spellStart"/>
-            <w:r>
-              <w:t>Thumbs.db</w:t>
-            </w:r>
-            <w:proofErr w:type="spellEnd"/>
-            <w:r>
-              <w:t>, .</w:t>
-            </w:r>
-            <w:proofErr w:type="spellStart"/>
-            <w:r>
-              <w:t>DS_Store</w:t>
-            </w:r>
-            <w:proofErr w:type="spellEnd"/>
-            <w:proofErr w:type="gramStart"/>
-            <w:r>
-              <w:t>, .git</w:t>
-            </w:r>
-            <w:proofErr w:type="gramEnd"/>
-            <w:r>
-              <w:t xml:space="preserve"> or .</w:t>
-            </w:r>
-            <w:proofErr w:type="spellStart"/>
-            <w:r>
-              <w:t>svn</w:t>
-            </w:r>
-            <w:proofErr w:type="spellEnd"/>
-            <w:r>
-              <w:t xml:space="preserve"> folders.</w:t>
+              <w:t>Verify that directory browsing is disabled unless deliberately desired. Additionally, applications should not allow discovery or disclosure of file or directory metadata, such as Thumbs.db, .DS_Store, .git or .svn folders.</w:t>
             </w:r>
           </w:p>
         </w:tc>
@@ -30726,15 +30176,7 @@
           </w:tcPr>
           <w:p>
             <w:r>
-              <w:t xml:space="preserve">Verify that the application has </w:t>
-            </w:r>
-            <w:proofErr w:type="spellStart"/>
-            <w:r>
-              <w:t>defenses</w:t>
-            </w:r>
-            <w:proofErr w:type="spellEnd"/>
-            <w:r>
-              <w:t xml:space="preserve"> against HTTP parameter pollution attacks, particularly if the application framework makes no distinction about the source of request parameters (GET, POST, cookies, headers, or environment variables).</w:t>
+              <w:t>Verify that the application has defenses against HTTP parameter pollution attacks, particularly if the application framework makes no distinction about the source of request parameters (GET, POST, cookies, headers, or environment variables).</w:t>
             </w:r>
           </w:p>
         </w:tc>
@@ -31087,15 +30529,7 @@
           </w:tcPr>
           <w:p>
             <w:r>
-              <w:t xml:space="preserve">Verify that URL redirects and forwards only allow whitelisted </w:t>
-            </w:r>
-            <w:proofErr w:type="gramStart"/>
-            <w:r>
-              <w:t>destinations, or</w:t>
-            </w:r>
-            <w:proofErr w:type="gramEnd"/>
-            <w:r>
-              <w:t xml:space="preserve"> show a warning when redirecting to potentially untrusted content.</w:t>
+              <w:t>Verify that URL redirects and forwards only allow whitelisted destinations, or show a warning when redirecting to potentially untrusted content.</w:t>
             </w:r>
           </w:p>
         </w:tc>
@@ -31566,20 +31000,7 @@
           </w:tcPr>
           <w:p>
             <w:r>
-              <w:t xml:space="preserve">Verify that the application avoids the use of </w:t>
-            </w:r>
-            <w:proofErr w:type="spellStart"/>
-            <w:proofErr w:type="gramStart"/>
-            <w:r>
-              <w:t>eval</w:t>
-            </w:r>
-            <w:proofErr w:type="spellEnd"/>
-            <w:r>
-              <w:t>(</w:t>
-            </w:r>
-            <w:proofErr w:type="gramEnd"/>
-            <w:r>
-              <w:t>) or other dynamic code execution features. Where there is no alternative, any user input being included must be sanitized or sandboxed before being executed.</w:t>
+              <w:t>Verify that the application avoids the use of eval() or other dynamic code execution features. Where there is no alternative, any user input being included must be sanitized or sandboxed before being executed.</w:t>
             </w:r>
           </w:p>
         </w:tc>
@@ -31819,15 +31240,7 @@
           </w:tcPr>
           <w:p>
             <w:r>
-              <w:t xml:space="preserve">Verify that the application sanitizes, disables, or sandboxes user-supplied SVG scriptable content, especially as they relate to XSS resulting from inline scripts, and </w:t>
-            </w:r>
-            <w:proofErr w:type="spellStart"/>
-            <w:r>
-              <w:t>foreignObject</w:t>
-            </w:r>
-            <w:proofErr w:type="spellEnd"/>
-            <w:r>
-              <w:t>.</w:t>
+              <w:t>Verify that the application sanitizes, disables, or sandboxes user-supplied SVG scriptable content, especially as they relate to XSS resulting from inline scripts, and foreignObject.</w:t>
             </w:r>
           </w:p>
         </w:tc>
@@ -31907,15 +31320,7 @@
           </w:tcPr>
           <w:p>
             <w:r>
-              <w:t xml:space="preserve">Verify that the application sanitizes, disables, or sandboxes user-supplied scriptable or expression template language content, such as Markdown, CSS or XSL stylesheets, </w:t>
-            </w:r>
-            <w:proofErr w:type="spellStart"/>
-            <w:r>
-              <w:t>BBCode</w:t>
-            </w:r>
-            <w:proofErr w:type="spellEnd"/>
-            <w:r>
-              <w:t>, or similar.</w:t>
+              <w:t>Verify that the application sanitizes, disables, or sandboxes user-supplied scriptable or expression template language content, such as Markdown, CSS or XSL stylesheets, BBCode, or similar.</w:t>
             </w:r>
           </w:p>
         </w:tc>
@@ -32135,11 +31540,9 @@
             <w:r>
               <w:t xml:space="preserve">Verify that output encoding is relevant for the interpreter and context required. For example, use encoders specifically for HTML values, HTML attributes, JavaScript, URL Parameters, HTTP headers, SMTP, and others as the context requires, especially from untrusted inputs (e.g. names with Unicode or apostrophes, such as </w:t>
             </w:r>
-            <w:proofErr w:type="spellStart"/>
             <w:r>
               <w:t>ねこ</w:t>
             </w:r>
-            <w:proofErr w:type="spellEnd"/>
             <w:r>
               <w:t xml:space="preserve"> or O'Hara). (</w:t>
             </w:r>
@@ -32597,15 +32000,7 @@
           </w:tcPr>
           <w:p>
             <w:r>
-              <w:t xml:space="preserve">Verify that the application projects against JavaScript or JSON injection attacks, including for </w:t>
-            </w:r>
-            <w:proofErr w:type="spellStart"/>
-            <w:r>
-              <w:t>eval</w:t>
-            </w:r>
-            <w:proofErr w:type="spellEnd"/>
-            <w:r>
-              <w:t xml:space="preserve"> attacks, remote JavaScript includes, CSP bypasses, DOM XSS, and JavaScript expression evaluation. (</w:t>
+              <w:t>Verify that the application projects against JavaScript or JSON injection attacks, including for eval attacks, remote JavaScript includes, CSP bypasses, DOM XSS, and JavaScript expression evaluation. (</w:t>
             </w:r>
             <w:hyperlink r:id="rId90" w:anchor="tab=Formal_Numbering">
               <w:r>
@@ -33264,15 +32659,7 @@
           </w:tcPr>
           <w:p>
             <w:r>
-              <w:t xml:space="preserve">Verify that format strings do not take potentially hostile </w:t>
-            </w:r>
-            <w:proofErr w:type="gramStart"/>
-            <w:r>
-              <w:t>input, and</w:t>
-            </w:r>
-            <w:proofErr w:type="gramEnd"/>
-            <w:r>
-              <w:t xml:space="preserve"> are constant.</w:t>
+              <w:t>Verify that format strings do not take potentially hostile input, and are constant.</w:t>
             </w:r>
           </w:p>
         </w:tc>
@@ -33800,28 +33187,7 @@
           </w:tcPr>
           <w:p>
             <w:r>
-              <w:t xml:space="preserve">Verify that when parsing JSON in browsers or JavaScript-based backends, </w:t>
-            </w:r>
-            <w:proofErr w:type="spellStart"/>
-            <w:r>
-              <w:t>JSON.parse</w:t>
-            </w:r>
-            <w:proofErr w:type="spellEnd"/>
-            <w:r>
-              <w:t xml:space="preserve"> is used to parse the JSON document. Do not use </w:t>
-            </w:r>
-            <w:proofErr w:type="spellStart"/>
-            <w:proofErr w:type="gramStart"/>
-            <w:r>
-              <w:t>eval</w:t>
-            </w:r>
-            <w:proofErr w:type="spellEnd"/>
-            <w:r>
-              <w:t>(</w:t>
-            </w:r>
-            <w:proofErr w:type="gramEnd"/>
-            <w:r>
-              <w:t>) to parse JSON.</w:t>
+              <w:t>Verify that when parsing JSON in browsers or JavaScript-based backends, JSON.parse is used to parse the JSON document. Do not use eval() to parse JSON.</w:t>
             </w:r>
           </w:p>
         </w:tc>
@@ -33972,21 +33338,7 @@
           <w:rPr>
             <w:rStyle w:val="Hyperlink"/>
           </w:rPr>
-          <w:t xml:space="preserve">OWASP Testing Guide 4.0: </w:t>
-        </w:r>
-        <w:proofErr w:type="gramStart"/>
-        <w:r>
-          <w:rPr>
-            <w:rStyle w:val="Hyperlink"/>
-          </w:rPr>
-          <w:t>Client Side</w:t>
-        </w:r>
-        <w:proofErr w:type="gramEnd"/>
-        <w:r>
-          <w:rPr>
-            <w:rStyle w:val="Hyperlink"/>
-          </w:rPr>
-          <w:t xml:space="preserve"> Testing</w:t>
+          <w:t>OWASP Testing Guide 4.0: Client Side Testing</w:t>
         </w:r>
       </w:hyperlink>
     </w:p>
@@ -34062,19 +33414,11 @@
         </w:numPr>
       </w:pPr>
       <w:hyperlink r:id="rId104">
-        <w:proofErr w:type="spellStart"/>
         <w:r>
           <w:rPr>
             <w:rStyle w:val="Hyperlink"/>
           </w:rPr>
-          <w:t>DOMPurify</w:t>
-        </w:r>
-        <w:proofErr w:type="spellEnd"/>
-        <w:r>
-          <w:rPr>
-            <w:rStyle w:val="Hyperlink"/>
-          </w:rPr>
-          <w:t xml:space="preserve"> - Client-side HTML Sanitization Library</w:t>
+          <w:t>DOMPurify - Client-side HTML Sanitization Library</w:t>
         </w:r>
       </w:hyperlink>
     </w:p>
@@ -34146,16 +33490,8 @@
           <w:rPr>
             <w:rStyle w:val="Hyperlink"/>
           </w:rPr>
-          <w:t xml:space="preserve">AngularJS </w:t>
+          <w:t>AngularJS ngBind</w:t>
         </w:r>
-        <w:proofErr w:type="spellStart"/>
-        <w:r>
-          <w:rPr>
-            <w:rStyle w:val="Hyperlink"/>
-          </w:rPr>
-          <w:t>ngBind</w:t>
-        </w:r>
-        <w:proofErr w:type="spellEnd"/>
       </w:hyperlink>
     </w:p>
     <w:p>
@@ -34300,15 +33636,7 @@
     </w:p>
     <w:p>
       <w:r>
-        <w:t xml:space="preserve">Ensure that a verified application satisfies the following </w:t>
-      </w:r>
-      <w:proofErr w:type="gramStart"/>
-      <w:r>
-        <w:t>high level</w:t>
-      </w:r>
-      <w:proofErr w:type="gramEnd"/>
-      <w:r>
-        <w:t xml:space="preserve"> requirements:</w:t>
+        <w:t>Ensure that a verified application satisfies the following high level requirements:</w:t>
       </w:r>
     </w:p>
     <w:p>
@@ -34937,15 +34265,7 @@
           </w:tcPr>
           <w:p>
             <w:r>
-              <w:t xml:space="preserve">Verify that industry </w:t>
-            </w:r>
-            <w:proofErr w:type="gramStart"/>
-            <w:r>
-              <w:t>proven</w:t>
-            </w:r>
-            <w:proofErr w:type="gramEnd"/>
-            <w:r>
-              <w:t xml:space="preserve"> or government approved cryptographic algorithms, modes, and libraries are used, instead of custom coded cryptography. (</w:t>
+              <w:t>Verify that industry proven or government approved cryptographic algorithms, modes, and libraries are used, instead of custom coded cryptography. (</w:t>
             </w:r>
             <w:hyperlink r:id="rId115" w:anchor="tab=Formal_Numbering">
               <w:r>
@@ -35260,15 +34580,7 @@
           </w:tcPr>
           <w:p>
             <w:r>
-              <w:t xml:space="preserve">Verify that </w:t>
-            </w:r>
-            <w:proofErr w:type="spellStart"/>
-            <w:r>
-              <w:t>nonces</w:t>
-            </w:r>
-            <w:proofErr w:type="spellEnd"/>
-            <w:r>
-              <w:t>, initialization vectors, and other single use numbers must not be used more than once with a given encryption key. The method of generation must be appropriate for the algorithm being used.</w:t>
+              <w:t>Verify that nonces, initialization vectors, and other single use numbers must not be used more than once with a given encryption key. The method of generation must be appropriate for the algorithm being used.</w:t>
             </w:r>
           </w:p>
         </w:tc>
@@ -36202,28 +35514,12 @@
     </w:p>
     <w:p>
       <w:r>
-        <w:t xml:space="preserve">The primary objective of error handling and logging is to provide useful information for the user, administrators, and incident response teams. The objective is not to create massive amounts of logs, but </w:t>
-      </w:r>
-      <w:proofErr w:type="gramStart"/>
-      <w:r>
-        <w:t>high quality</w:t>
-      </w:r>
-      <w:proofErr w:type="gramEnd"/>
-      <w:r>
-        <w:t xml:space="preserve"> logs, with more signal than discarded noise.</w:t>
-      </w:r>
-    </w:p>
-    <w:p>
-      <w:r>
-        <w:t xml:space="preserve">High quality logs will often contain sensitive </w:t>
-      </w:r>
-      <w:proofErr w:type="gramStart"/>
-      <w:r>
-        <w:t>data, and</w:t>
-      </w:r>
-      <w:proofErr w:type="gramEnd"/>
-      <w:r>
-        <w:t xml:space="preserve"> must be protected as per local data privacy laws or directives. This should include:</w:t>
+        <w:t>The primary objective of error handling and logging is to provide useful information for the user, administrators, and incident response teams. The objective is not to create massive amounts of logs, but high quality logs, with more signal than discarded noise.</w:t>
+      </w:r>
+    </w:p>
+    <w:p>
+      <w:r>
+        <w:t>High quality logs will often contain sensitive data, and must be protected as per local data privacy laws or directives. This should include:</w:t>
       </w:r>
     </w:p>
     <w:p>
@@ -36256,15 +35552,7 @@
         </w:numPr>
       </w:pPr>
       <w:r>
-        <w:t xml:space="preserve">Ensuring that logs are not stored </w:t>
-      </w:r>
-      <w:proofErr w:type="gramStart"/>
-      <w:r>
-        <w:t>forever, but</w:t>
-      </w:r>
-      <w:proofErr w:type="gramEnd"/>
-      <w:r>
-        <w:t xml:space="preserve"> have an absolute lifetime that is as short as possible.</w:t>
+        <w:t>Ensuring that logs are not stored forever, but have an absolute lifetime that is as short as possible.</w:t>
       </w:r>
     </w:p>
     <w:p>
@@ -36296,23 +35584,7 @@
     </w:p>
     <w:p>
       <w:r>
-        <w:t xml:space="preserve">V7.1 covers OWASP Top 10 </w:t>
-      </w:r>
-      <w:proofErr w:type="gramStart"/>
-      <w:r>
-        <w:t>2017:A</w:t>
-      </w:r>
-      <w:proofErr w:type="gramEnd"/>
-      <w:r>
-        <w:t xml:space="preserve">10. As </w:t>
-      </w:r>
-      <w:proofErr w:type="gramStart"/>
-      <w:r>
-        <w:t>2017:A</w:t>
-      </w:r>
-      <w:proofErr w:type="gramEnd"/>
-      <w:r>
-        <w:t>10 and this section are not penetration testable, it's important for:</w:t>
+        <w:t>V7.1 covers OWASP Top 10 2017:A10. As 2017:A10 and this section are not penetration testable, it's important for:</w:t>
       </w:r>
     </w:p>
     <w:p>
@@ -36816,36 +36088,12 @@
     </w:p>
     <w:p>
       <w:r>
-        <w:t xml:space="preserve">Timely logging is critical for audit events, triage, and escalation. Ensure that the application's logs are clear and can be easily monitored and </w:t>
-      </w:r>
-      <w:proofErr w:type="spellStart"/>
-      <w:r>
-        <w:t>analyzed</w:t>
-      </w:r>
-      <w:proofErr w:type="spellEnd"/>
-      <w:r>
-        <w:t xml:space="preserve"> either locally or log shipped to a remote monitoring system.</w:t>
-      </w:r>
-    </w:p>
-    <w:p>
-      <w:r>
-        <w:t xml:space="preserve">V7.2 covers OWASP Top 10 </w:t>
-      </w:r>
-      <w:proofErr w:type="gramStart"/>
-      <w:r>
-        <w:t>2017:A</w:t>
-      </w:r>
-      <w:proofErr w:type="gramEnd"/>
-      <w:r>
-        <w:t xml:space="preserve">10. As </w:t>
-      </w:r>
-      <w:proofErr w:type="gramStart"/>
-      <w:r>
-        <w:t>2017:A</w:t>
-      </w:r>
-      <w:proofErr w:type="gramEnd"/>
-      <w:r>
-        <w:t>10 and this section are not penetration testable, it's important for:</w:t>
+        <w:t>Timely logging is critical for audit events, triage, and escalation. Ensure that the application's logs are clear and can be easily monitored and analyzed either locally or log shipped to a remote monitoring system.</w:t>
+      </w:r>
+    </w:p>
+    <w:p>
+      <w:r>
+        <w:t>V7.2 covers OWASP Top 10 2017:A10. As 2017:A10 and this section are not penetration testable, it's important for:</w:t>
       </w:r>
     </w:p>
     <w:p>
@@ -37081,15 +36329,7 @@
           </w:tcPr>
           <w:p>
             <w:r>
-              <w:t xml:space="preserve">Verify that all access control decisions can be </w:t>
-            </w:r>
-            <w:proofErr w:type="gramStart"/>
-            <w:r>
-              <w:t>logged</w:t>
-            </w:r>
-            <w:proofErr w:type="gramEnd"/>
-            <w:r>
-              <w:t xml:space="preserve"> and all failed decisions are logged. This should include requests with relevant metadata needed for security investigations.</w:t>
+              <w:t>Verify that all access control decisions can be logged and all failed decisions are logged. This should include requests with relevant metadata needed for security investigations.</w:t>
             </w:r>
           </w:p>
         </w:tc>
@@ -38090,15 +37330,7 @@
     </w:p>
     <w:p>
       <w:r>
-        <w:t xml:space="preserve">Ensure that a verified application satisfies the following </w:t>
-      </w:r>
-      <w:proofErr w:type="gramStart"/>
-      <w:r>
-        <w:t>high level</w:t>
-      </w:r>
-      <w:proofErr w:type="gramEnd"/>
-      <w:r>
-        <w:t xml:space="preserve"> data protection requirements:</w:t>
+        <w:t>Ensure that a verified application satisfies the following high level data protection requirements:</w:t>
       </w:r>
     </w:p>
     <w:p>
@@ -38575,15 +37807,7 @@
           </w:tcPr>
           <w:p>
             <w:r>
-              <w:t xml:space="preserve">Verify that regular backups of important data are </w:t>
-            </w:r>
-            <w:proofErr w:type="gramStart"/>
-            <w:r>
-              <w:t>performed</w:t>
-            </w:r>
-            <w:proofErr w:type="gramEnd"/>
-            <w:r>
-              <w:t xml:space="preserve"> and that test restoration of data is performed.</w:t>
+              <w:t>Verify that regular backups of important data are performed and that test restoration of data is performed.</w:t>
             </w:r>
           </w:p>
         </w:tc>
@@ -38925,23 +38149,7 @@
           </w:tcPr>
           <w:p>
             <w:r>
-              <w:t xml:space="preserve">Verify that data stored in </w:t>
-            </w:r>
-            <w:proofErr w:type="gramStart"/>
-            <w:r>
-              <w:t>client side</w:t>
-            </w:r>
-            <w:proofErr w:type="gramEnd"/>
-            <w:r>
-              <w:t xml:space="preserve"> storage (such as HTML5 local storage, session storage, </w:t>
-            </w:r>
-            <w:proofErr w:type="spellStart"/>
-            <w:r>
-              <w:t>IndexedDB</w:t>
-            </w:r>
-            <w:proofErr w:type="spellEnd"/>
-            <w:r>
-              <w:t>, regular cookies or Flash cookies) does not contain sensitive data or PII.</w:t>
+              <w:t>Verify that data stored in client side storage (such as HTML5 local storage, session storage, IndexedDB, regular cookies or Flash cookies) does not contain sensitive data or PII.</w:t>
             </w:r>
           </w:p>
         </w:tc>
@@ -39104,15 +38312,7 @@
     </w:p>
     <w:p>
       <w:r>
-        <w:t xml:space="preserve">Note: Privacy regulations and laws, such as the Australian Privacy Principles APP-11 or GDPR, directly affect how applications must approach the implementation of storage, use, and transmission of sensitive personal information. This ranges from severe penalties to simple advice. Please consult your local laws and </w:t>
-      </w:r>
-      <w:proofErr w:type="gramStart"/>
-      <w:r>
-        <w:t>regulations, and</w:t>
-      </w:r>
-      <w:proofErr w:type="gramEnd"/>
-      <w:r>
-        <w:t xml:space="preserve"> consult a qualified privacy specialist or lawyer as required.</w:t>
+        <w:t>Note: Privacy regulations and laws, such as the Australian Privacy Principles APP-11 or GDPR, directly affect how applications must approach the implementation of storage, use, and transmission of sensitive personal information. This ranges from severe penalties to simple advice. Please consult your local laws and regulations, and consult a qualified privacy specialist or lawyer as required.</w:t>
       </w:r>
     </w:p>
     <w:tbl>
@@ -39492,15 +38692,7 @@
           </w:tcPr>
           <w:p>
             <w:r>
-              <w:t xml:space="preserve">Verify that all sensitive data created and processed by the application has been </w:t>
-            </w:r>
-            <w:proofErr w:type="gramStart"/>
-            <w:r>
-              <w:t>identified, and</w:t>
-            </w:r>
-            <w:proofErr w:type="gramEnd"/>
-            <w:r>
-              <w:t xml:space="preserve"> ensure that a policy is in place on how to deal with sensitive data. (</w:t>
+              <w:t>Verify that all sensitive data created and processed by the application has been identified, and ensure that a policy is in place on how to deal with sensitive data. (</w:t>
             </w:r>
             <w:hyperlink r:id="rId134" w:anchor="tab=Formal_Numbering">
               <w:r>
@@ -40035,15 +39227,7 @@
     </w:p>
     <w:p>
       <w:r>
-        <w:t xml:space="preserve">Ensure that a verified application satisfies the following </w:t>
-      </w:r>
-      <w:proofErr w:type="gramStart"/>
-      <w:r>
-        <w:t>high level</w:t>
-      </w:r>
-      <w:proofErr w:type="gramEnd"/>
-      <w:r>
-        <w:t xml:space="preserve"> requirements:</w:t>
+        <w:t>Ensure that a verified application satisfies the following high level requirements:</w:t>
       </w:r>
     </w:p>
     <w:p>
@@ -40092,15 +39276,7 @@
     </w:p>
     <w:p>
       <w:r>
-        <w:t xml:space="preserve">Leading industry advice on secure TLS configuration changes frequently, often due to catastrophic breaks in existing algorithms and ciphers. Always use the most recent versions of TLS configuration review tools (such as </w:t>
-      </w:r>
-      <w:proofErr w:type="spellStart"/>
-      <w:r>
-        <w:t>SSLyze</w:t>
-      </w:r>
-      <w:proofErr w:type="spellEnd"/>
-      <w:r>
-        <w:t xml:space="preserve"> or other TLS scanners) to configure the preferred order and algorithm selection. Configuration should be periodically checked to ensure that secure communications configuration is always present and effective.</w:t>
+        <w:t>Leading industry advice on secure TLS configuration changes frequently, often due to catastrophic breaks in existing algorithms and ciphers. Always use the most recent versions of TLS configuration review tools (such as SSLyze or other TLS scanners) to configure the preferred order and algorithm selection. Configuration should be periodically checked to ensure that secure communications configuration is always present and effective.</w:t>
       </w:r>
     </w:p>
     <w:p>
@@ -40257,15 +39433,7 @@
           </w:tcPr>
           <w:p>
             <w:r>
-              <w:t xml:space="preserve">Verify that secured TLS is used for all client </w:t>
-            </w:r>
-            <w:proofErr w:type="gramStart"/>
-            <w:r>
-              <w:t>connectivity, and</w:t>
-            </w:r>
-            <w:proofErr w:type="gramEnd"/>
-            <w:r>
-              <w:t xml:space="preserve"> does not fall back to insecure or unencrypted protocols. (</w:t>
+              <w:t>Verify that secured TLS is used for all client connectivity, and does not fall back to insecure or unencrypted protocols. (</w:t>
             </w:r>
             <w:hyperlink r:id="rId142" w:anchor="tab=Formal_Numbering">
               <w:r>
@@ -40508,15 +39676,7 @@
     </w:p>
     <w:p>
       <w:r>
-        <w:t xml:space="preserve">Server communications are more than just HTTP. Secure connections to and from other systems, such as monitoring systems, management tools, remote access and </w:t>
-      </w:r>
-      <w:proofErr w:type="spellStart"/>
-      <w:r>
-        <w:t>ssh</w:t>
-      </w:r>
-      <w:proofErr w:type="spellEnd"/>
-      <w:r>
-        <w:t>, middleware, database, mainframes, partner or external source systems — must be in place. All of these must be encrypted to prevent "hard on the outside, trivially easy to intercept on the inside".</w:t>
+        <w:t>Server communications are more than just HTTP. Secure connections to and from other systems, such as monitoring systems, management tools, remote access and ssh, middleware, database, mainframes, partner or external source systems — must be in place. All of these must be encrypted to prevent "hard on the outside, trivially easy to intercept on the inside".</w:t>
       </w:r>
     </w:p>
     <w:tbl>
@@ -41059,15 +40219,7 @@
         </w:r>
       </w:hyperlink>
       <w:r>
-        <w:t xml:space="preserve">, and use known TLS evaluation tools, such as </w:t>
-      </w:r>
-      <w:proofErr w:type="spellStart"/>
-      <w:r>
-        <w:t>sslyze</w:t>
-      </w:r>
-      <w:proofErr w:type="spellEnd"/>
-      <w:r>
-        <w:t>, various vulnerability scanners or trusted TLS online assessment services to obtain a desired level of security. In general, we see non-compliance for this section being the use of outdated or insecure ciphers and algorithms, the lack of perfect forward secrecy, outdated or insecure SSL protocols, weak preferred ciphers, and so on.</w:t>
+        <w:t>, and use known TLS evaluation tools, such as sslyze, various vulnerability scanners or trusted TLS online assessment services to obtain a desired level of security. In general, we see non-compliance for this section being the use of outdated or insecure ciphers and algorithms, the lack of perfect forward secrecy, outdated or insecure SSL protocols, weak preferred ciphers, and so on.</w:t>
       </w:r>
     </w:p>
     <w:p>
@@ -41111,15 +40263,7 @@
     </w:p>
     <w:p>
       <w:r>
-        <w:t xml:space="preserve">Ensure that code satisfies the following </w:t>
-      </w:r>
-      <w:proofErr w:type="gramStart"/>
-      <w:r>
-        <w:t>high level</w:t>
-      </w:r>
-      <w:proofErr w:type="gramEnd"/>
-      <w:r>
-        <w:t xml:space="preserve"> requirements:</w:t>
+        <w:t>Ensure that code satisfies the following high level requirements:</w:t>
       </w:r>
     </w:p>
     <w:p>
@@ -41185,23 +40329,7 @@
     </w:p>
     <w:p>
       <w:r>
-        <w:t xml:space="preserve">The best </w:t>
-      </w:r>
-      <w:proofErr w:type="spellStart"/>
-      <w:r>
-        <w:t>defense</w:t>
-      </w:r>
-      <w:proofErr w:type="spellEnd"/>
-      <w:r>
-        <w:t xml:space="preserve"> against malicious code is "</w:t>
-      </w:r>
-      <w:proofErr w:type="gramStart"/>
-      <w:r>
-        <w:t>trust, but</w:t>
-      </w:r>
-      <w:proofErr w:type="gramEnd"/>
-      <w:r>
-        <w:t xml:space="preserve"> verify". Introducing unauthorized or malicious code into code is often a criminal offence in many jurisdictions. Policies and procedures should make sanctions regarding malicious code clear.</w:t>
+        <w:t>The best defense against malicious code is "trust, but verify". Introducing unauthorized or malicious code into code is often a criminal offence in many jurisdictions. Policies and procedures should make sanctions regarding malicious code clear.</w:t>
       </w:r>
     </w:p>
     <w:p>
@@ -41552,15 +40680,7 @@
           </w:tcPr>
           <w:p>
             <w:r>
-              <w:t xml:space="preserve">Verify that the application source code and </w:t>
-            </w:r>
-            <w:proofErr w:type="gramStart"/>
-            <w:r>
-              <w:t>third party</w:t>
-            </w:r>
-            <w:proofErr w:type="gramEnd"/>
-            <w:r>
-              <w:t xml:space="preserve"> libraries do not contain unauthorized phone home or data collection capabilities. Where such functionality exists, obtain the user's permission for it to operate before collecting any data.</w:t>
+              <w:t>Verify that the application source code and third party libraries do not contain unauthorized phone home or data collection capabilities. Where such functionality exists, obtain the user's permission for it to operate before collecting any data.</w:t>
             </w:r>
           </w:p>
         </w:tc>
@@ -41706,15 +40826,7 @@
           </w:tcPr>
           <w:p>
             <w:r>
-              <w:t xml:space="preserve">Verify that the application source code and </w:t>
-            </w:r>
-            <w:proofErr w:type="gramStart"/>
-            <w:r>
-              <w:t>third party</w:t>
-            </w:r>
-            <w:proofErr w:type="gramEnd"/>
-            <w:r>
-              <w:t xml:space="preserve"> libraries do not contain back doors, such as hard-coded or additional undocumented accounts or keys, code obfuscation, undocumented binary blobs, rootkits, or anti-debugging, insecure debugging features, or otherwise out of date, insecure, or hidden functionality that could be used maliciously if discovered.</w:t>
+              <w:t>Verify that the application source code and third party libraries do not contain back doors, such as hard-coded or additional undocumented accounts or keys, code obfuscation, undocumented binary blobs, rootkits, or anti-debugging, insecure debugging features, or otherwise out of date, insecure, or hidden functionality that could be used maliciously if discovered.</w:t>
             </w:r>
           </w:p>
         </w:tc>
@@ -41781,15 +40893,7 @@
           </w:tcPr>
           <w:p>
             <w:r>
-              <w:t xml:space="preserve">Verify that the application source code and </w:t>
-            </w:r>
-            <w:proofErr w:type="gramStart"/>
-            <w:r>
-              <w:t>third party</w:t>
-            </w:r>
-            <w:proofErr w:type="gramEnd"/>
-            <w:r>
-              <w:t xml:space="preserve"> libraries does not contain time bombs by searching for date and time related functions.</w:t>
+              <w:t>Verify that the application source code and third party libraries does not contain time bombs by searching for date and time related functions.</w:t>
             </w:r>
           </w:p>
         </w:tc>
@@ -41855,15 +40959,7 @@
           </w:tcPr>
           <w:p>
             <w:r>
-              <w:t xml:space="preserve">Verify that the application source code and </w:t>
-            </w:r>
-            <w:proofErr w:type="gramStart"/>
-            <w:r>
-              <w:t>third party</w:t>
-            </w:r>
-            <w:proofErr w:type="gramEnd"/>
-            <w:r>
-              <w:t xml:space="preserve"> libraries does not contain malicious code, such as salami attacks, logic bypasses, or logic bombs.</w:t>
+              <w:t>Verify that the application source code and third party libraries does not contain malicious code, such as salami attacks, logic bypasses, or logic bombs.</w:t>
             </w:r>
           </w:p>
         </w:tc>
@@ -41929,15 +41025,7 @@
           </w:tcPr>
           <w:p>
             <w:r>
-              <w:t xml:space="preserve">Verify that the application source code and </w:t>
-            </w:r>
-            <w:proofErr w:type="gramStart"/>
-            <w:r>
-              <w:t>third party</w:t>
-            </w:r>
-            <w:proofErr w:type="gramEnd"/>
-            <w:r>
-              <w:t xml:space="preserve"> libraries do not contain Easter eggs or any other potentially unwanted functionality.</w:t>
+              <w:t>Verify that the application source code and third party libraries do not contain Easter eggs or any other potentially unwanted functionality.</w:t>
             </w:r>
           </w:p>
         </w:tc>
@@ -42391,21 +41479,7 @@
           <w:rPr>
             <w:rStyle w:val="Hyperlink"/>
           </w:rPr>
-          <w:t xml:space="preserve">Hostile Sub-Domain Takeover, </w:t>
-        </w:r>
-        <w:proofErr w:type="spellStart"/>
-        <w:r>
-          <w:rPr>
-            <w:rStyle w:val="Hyperlink"/>
-          </w:rPr>
-          <w:t>Detectify</w:t>
-        </w:r>
-        <w:proofErr w:type="spellEnd"/>
-        <w:r>
-          <w:rPr>
-            <w:rStyle w:val="Hyperlink"/>
-          </w:rPr>
-          <w:t xml:space="preserve"> Labs</w:t>
+          <w:t>Hostile Sub-Domain Takeover, Detectify Labs</w:t>
         </w:r>
       </w:hyperlink>
     </w:p>
@@ -42421,21 +41495,7 @@
           <w:rPr>
             <w:rStyle w:val="Hyperlink"/>
           </w:rPr>
-          <w:t xml:space="preserve">Hijacking of abandoned subdomains part 2, </w:t>
-        </w:r>
-        <w:proofErr w:type="spellStart"/>
-        <w:r>
-          <w:rPr>
-            <w:rStyle w:val="Hyperlink"/>
-          </w:rPr>
-          <w:t>Detectify</w:t>
-        </w:r>
-        <w:proofErr w:type="spellEnd"/>
-        <w:r>
-          <w:rPr>
-            <w:rStyle w:val="Hyperlink"/>
-          </w:rPr>
-          <w:t xml:space="preserve"> Labs</w:t>
+          <w:t>Hijacking of abandoned subdomains part 2, Detectify Labs</w:t>
         </w:r>
       </w:hyperlink>
     </w:p>
@@ -42480,15 +41540,7 @@
     </w:p>
     <w:p>
       <w:r>
-        <w:t xml:space="preserve">Ensure that a verified application satisfies the following </w:t>
-      </w:r>
-      <w:proofErr w:type="gramStart"/>
-      <w:r>
-        <w:t>high level</w:t>
-      </w:r>
-      <w:proofErr w:type="gramEnd"/>
-      <w:r>
-        <w:t xml:space="preserve"> requirements:</w:t>
+        <w:t>Ensure that a verified application satisfies the following high level requirements:</w:t>
       </w:r>
     </w:p>
     <w:p>
@@ -43369,16 +42421,8 @@
           <w:rPr>
             <w:rStyle w:val="Hyperlink"/>
           </w:rPr>
-          <w:t xml:space="preserve">OWASP </w:t>
+          <w:t>OWASP AppSensor</w:t>
         </w:r>
-        <w:proofErr w:type="spellStart"/>
-        <w:r>
-          <w:rPr>
-            <w:rStyle w:val="Hyperlink"/>
-          </w:rPr>
-          <w:t>AppSensor</w:t>
-        </w:r>
-        <w:proofErr w:type="spellEnd"/>
       </w:hyperlink>
       <w:r>
         <w:t xml:space="preserve"> and </w:t>
@@ -43404,16 +42448,8 @@
           <w:rPr>
             <w:rStyle w:val="Hyperlink"/>
           </w:rPr>
-          <w:t xml:space="preserve">OWASP </w:t>
+          <w:t>OWASP AppSensor</w:t>
         </w:r>
-        <w:proofErr w:type="spellStart"/>
-        <w:r>
-          <w:rPr>
-            <w:rStyle w:val="Hyperlink"/>
-          </w:rPr>
-          <w:t>AppSensor</w:t>
-        </w:r>
-        <w:proofErr w:type="spellEnd"/>
       </w:hyperlink>
       <w:r>
         <w:t xml:space="preserve"> can also help with Attack Detection and Response.</w:t>
@@ -43476,15 +42512,7 @@
     </w:p>
     <w:p>
       <w:r>
-        <w:t xml:space="preserve">Ensure that a verified application satisfies the following </w:t>
-      </w:r>
-      <w:proofErr w:type="gramStart"/>
-      <w:r>
-        <w:t>high level</w:t>
-      </w:r>
-      <w:proofErr w:type="gramEnd"/>
-      <w:r>
-        <w:t xml:space="preserve"> requirements:</w:t>
+        <w:t>Ensure that a verified application satisfies the following high level requirements:</w:t>
       </w:r>
     </w:p>
     <w:p>
@@ -44620,15 +43648,7 @@
           </w:tcPr>
           <w:p>
             <w:r>
-              <w:t xml:space="preserve">Verify that the application does not include and execute functionality from untrusted sources, such as unverified content distribution networks, JavaScript libraries, node </w:t>
-            </w:r>
-            <w:proofErr w:type="spellStart"/>
-            <w:r>
-              <w:t>npm</w:t>
-            </w:r>
-            <w:proofErr w:type="spellEnd"/>
-            <w:r>
-              <w:t xml:space="preserve"> libraries, or server-side DLLs.</w:t>
+              <w:t>Verify that the application does not include and execute functionality from untrusted sources, such as unverified content distribution networks, JavaScript libraries, node npm libraries, or server-side DLLs.</w:t>
             </w:r>
           </w:p>
         </w:tc>
@@ -45115,31 +44135,7 @@
           </w:tcPr>
           <w:p>
             <w:r>
-              <w:t>Verify that the web tier is configured to serve only files with specific file extensions to prevent unintentional information and source code leakage. For example, backup files (e.g. .</w:t>
-            </w:r>
-            <w:proofErr w:type="spellStart"/>
-            <w:r>
-              <w:t>bak</w:t>
-            </w:r>
-            <w:proofErr w:type="spellEnd"/>
-            <w:r>
-              <w:t>), temporary working files (e.g. .</w:t>
-            </w:r>
-            <w:proofErr w:type="spellStart"/>
-            <w:r>
-              <w:t>swp</w:t>
-            </w:r>
-            <w:proofErr w:type="spellEnd"/>
-            <w:r>
-              <w:t>), compressed files (.zip</w:t>
-            </w:r>
-            <w:proofErr w:type="gramStart"/>
-            <w:r>
-              <w:t>, .</w:t>
-            </w:r>
-            <w:proofErr w:type="gramEnd"/>
-            <w:r>
-              <w:t>tar.gz, etc) and other extensions commonly used by editors should be blocked unless required.</w:t>
+              <w:t>Verify that the web tier is configured to serve only files with specific file extensions to prevent unintentional information and source code leakage. For example, backup files (e.g. .bak), temporary working files (e.g. .swp), compressed files (.zip, .tar.gz, etc) and other extensions commonly used by editors should be blocked unless required.</w:t>
             </w:r>
           </w:p>
         </w:tc>
@@ -45529,16 +44525,8 @@
           <w:rPr>
             <w:rStyle w:val="Hyperlink"/>
           </w:rPr>
-          <w:t xml:space="preserve">Reflective file download by Oren </w:t>
+          <w:t>Reflective file download by Oren Hafif</w:t>
         </w:r>
-        <w:proofErr w:type="spellStart"/>
-        <w:r>
-          <w:rPr>
-            <w:rStyle w:val="Hyperlink"/>
-          </w:rPr>
-          <w:t>Hafif</w:t>
-        </w:r>
-        <w:proofErr w:type="spellEnd"/>
       </w:hyperlink>
     </w:p>
     <w:p>
@@ -45598,15 +44586,7 @@
     </w:p>
     <w:p>
       <w:r>
-        <w:t xml:space="preserve">Ensure that a verified application that uses trusted service layer APIs (commonly using JSON or XML or </w:t>
-      </w:r>
-      <w:proofErr w:type="spellStart"/>
-      <w:r>
-        <w:t>GraphQL</w:t>
-      </w:r>
-      <w:proofErr w:type="spellEnd"/>
-      <w:r>
-        <w:t>) has:</w:t>
+        <w:t>Ensure that a verified application that uses trusted service layer APIs (commonly using JSON or XML or GraphQL) has:</w:t>
       </w:r>
     </w:p>
     <w:p>
@@ -45796,15 +44776,7 @@
           </w:tcPr>
           <w:p>
             <w:r>
-              <w:t xml:space="preserve">Verify that all application components use the same encodings and parsers to avoid parsing attacks that exploit different URI or file parsing </w:t>
-            </w:r>
-            <w:proofErr w:type="spellStart"/>
-            <w:r>
-              <w:t>behavior</w:t>
-            </w:r>
-            <w:proofErr w:type="spellEnd"/>
-            <w:r>
-              <w:t xml:space="preserve"> that could be used in SSRF and RFI attacks.</w:t>
+              <w:t>Verify that all application components use the same encodings and parsers to avoid parsing attacks that exploit different URI or file parsing behavior that could be used in SSRF and RFI attacks.</w:t>
             </w:r>
           </w:p>
         </w:tc>
@@ -46534,15 +45506,7 @@
               </w:r>
             </w:hyperlink>
             <w:r>
-              <w:t xml:space="preserve">), CSRF </w:t>
-            </w:r>
-            <w:proofErr w:type="spellStart"/>
-            <w:r>
-              <w:t>nonces</w:t>
-            </w:r>
-            <w:proofErr w:type="spellEnd"/>
-            <w:r>
-              <w:t>, or ORIGIN request header checks.</w:t>
+              <w:t>), CSRF nonces, or ORIGIN request header checks.</w:t>
             </w:r>
           </w:p>
         </w:tc>
@@ -47111,15 +46075,7 @@
       <w:bookmarkStart w:id="280" w:name="Xae022a5ea8241198bae146667adddbbae948ff1"/>
       <w:bookmarkStart w:id="281" w:name="_Toc2325396"/>
       <w:r>
-        <w:t xml:space="preserve">V13.4 </w:t>
-      </w:r>
-      <w:proofErr w:type="spellStart"/>
-      <w:r>
-        <w:t>GraphQL</w:t>
-      </w:r>
-      <w:proofErr w:type="spellEnd"/>
-      <w:r>
-        <w:t xml:space="preserve"> and other Web Service Data Layer Security Requirements</w:t>
+        <w:t>V13.4 GraphQL and other Web Service Data Layer Security Requirements</w:t>
       </w:r>
       <w:bookmarkEnd w:id="280"/>
       <w:bookmarkEnd w:id="281"/>
@@ -47261,23 +46217,7 @@
           </w:tcPr>
           <w:p>
             <w:r>
-              <w:t xml:space="preserve">Verify that query whitelisting or a combination of depth limiting and amount limiting should be used to prevent </w:t>
-            </w:r>
-            <w:proofErr w:type="spellStart"/>
-            <w:r>
-              <w:t>GraphQL</w:t>
-            </w:r>
-            <w:proofErr w:type="spellEnd"/>
-            <w:r>
-              <w:t xml:space="preserve"> or data layer expression denial of service (</w:t>
-            </w:r>
-            <w:proofErr w:type="spellStart"/>
-            <w:r>
-              <w:t>DoS</w:t>
-            </w:r>
-            <w:proofErr w:type="spellEnd"/>
-            <w:r>
-              <w:t>) as a result of expensive, nested queries. For more advanced scenarios, query cost analysis should be used.</w:t>
+              <w:t>Verify that query whitelisting or a combination of depth limiting and amount limiting should be used to prevent GraphQL or data layer expression denial of service (DoS) as a result of expensive, nested queries. For more advanced scenarios, query cost analysis should be used.</w:t>
             </w:r>
           </w:p>
         </w:tc>
@@ -47350,23 +46290,7 @@
           </w:tcPr>
           <w:p>
             <w:r>
-              <w:t xml:space="preserve">Verify that </w:t>
-            </w:r>
-            <w:proofErr w:type="spellStart"/>
-            <w:r>
-              <w:t>GraphQL</w:t>
-            </w:r>
-            <w:proofErr w:type="spellEnd"/>
-            <w:r>
-              <w:t xml:space="preserve"> or other data layer authorization logic should be implemented at the business logic layer instead of the </w:t>
-            </w:r>
-            <w:proofErr w:type="spellStart"/>
-            <w:r>
-              <w:t>GraphQL</w:t>
-            </w:r>
-            <w:proofErr w:type="spellEnd"/>
-            <w:r>
-              <w:t xml:space="preserve"> layer.</w:t>
+              <w:t>Verify that GraphQL or other data layer authorization logic should be implemented at the business logic layer instead of the GraphQL layer.</w:t>
             </w:r>
           </w:p>
         </w:tc>
@@ -47604,21 +46528,7 @@
           <w:rPr>
             <w:rStyle w:val="Hyperlink"/>
           </w:rPr>
-          <w:t xml:space="preserve">Orange Tsai - A new era of SSRF Exploiting URL Parser </w:t>
-        </w:r>
-        <w:proofErr w:type="gramStart"/>
-        <w:r>
-          <w:rPr>
-            <w:rStyle w:val="Hyperlink"/>
-          </w:rPr>
-          <w:t>In</w:t>
-        </w:r>
-        <w:proofErr w:type="gramEnd"/>
-        <w:r>
-          <w:rPr>
-            <w:rStyle w:val="Hyperlink"/>
-          </w:rPr>
-          <w:t xml:space="preserve"> Trending Programming Languages</w:t>
+          <w:t>Orange Tsai - A new era of SSRF Exploiting URL Parser In Trending Programming Languages</w:t>
         </w:r>
       </w:hyperlink>
     </w:p>
@@ -47723,15 +46633,7 @@
     </w:p>
     <w:p>
       <w:r>
-        <w:t xml:space="preserve">As the industry moves to a </w:t>
-      </w:r>
-      <w:proofErr w:type="spellStart"/>
-      <w:r>
-        <w:t>DevSecOps</w:t>
-      </w:r>
-      <w:proofErr w:type="spellEnd"/>
-      <w:r>
-        <w:t xml:space="preserve"> model, it is important to ensure the continued availability and integrity of deployment and configuration to achieve a "known good" state. In the past, if a system was hacked, it would take days to months to prove that no further intrusions had taken place. Today, with the advent of software defined infrastructure, rapid A/B deployments with zero downtime, and automated containerized builds, it is possible to automatically and continuously build, harden, and deploy a "known good" replacement for any compromised system.</w:t>
+        <w:t>As the industry moves to a DevSecOps model, it is important to ensure the continued availability and integrity of deployment and configuration to achieve a "known good" state. In the past, if a system was hacked, it would take days to months to prove that no further intrusions had taken place. Today, with the advent of software defined infrastructure, rapid A/B deployments with zero downtime, and automated containerized builds, it is possible to automatically and continuously build, harden, and deploy a "known good" replacement for any compromised system.</w:t>
       </w:r>
     </w:p>
     <w:p>
@@ -47869,15 +46771,7 @@
           </w:tcPr>
           <w:p>
             <w:r>
-              <w:t xml:space="preserve">Verify that the application </w:t>
-            </w:r>
-            <w:proofErr w:type="gramStart"/>
-            <w:r>
-              <w:t>build</w:t>
-            </w:r>
-            <w:proofErr w:type="gramEnd"/>
-            <w:r>
-              <w:t xml:space="preserve"> and deployment processes are performed in a secure and repeatable way, such as CI / CD automation, automated configuration management, and automated deployment scripts.</w:t>
+              <w:t>Verify that the application build and deployment processes are performed in a secure and repeatable way, such as CI / CD automation, automated configuration management, and automated deployment scripts.</w:t>
             </w:r>
           </w:p>
         </w:tc>
@@ -48442,15 +47336,7 @@
           </w:tcPr>
           <w:p>
             <w:r>
-              <w:t xml:space="preserve">Verify that if application assets, such as JavaScript libraries, CSS stylesheets or web fonts, are hosted externally on a content delivery network (CDN) or external provider, </w:t>
-            </w:r>
-            <w:proofErr w:type="spellStart"/>
-            <w:r>
-              <w:t>Subresource</w:t>
-            </w:r>
-            <w:proofErr w:type="spellEnd"/>
-            <w:r>
-              <w:t xml:space="preserve"> Integrity (SRI) is used to validate the integrity of the asset.</w:t>
+              <w:t>Verify that if application assets, such as JavaScript libraries, CSS stylesheets or web fonts, are hosted externally on a content delivery network (CDN) or external provider, Subresource Integrity (SRI) is used to validate the integrity of the asset.</w:t>
             </w:r>
           </w:p>
         </w:tc>
@@ -48587,23 +47473,7 @@
           </w:tcPr>
           <w:p>
             <w:r>
-              <w:t xml:space="preserve">Verify that an inventory </w:t>
-            </w:r>
-            <w:proofErr w:type="spellStart"/>
-            <w:r>
-              <w:t>catalog</w:t>
-            </w:r>
-            <w:proofErr w:type="spellEnd"/>
-            <w:r>
-              <w:t xml:space="preserve"> is maintained of all </w:t>
-            </w:r>
-            <w:proofErr w:type="gramStart"/>
-            <w:r>
-              <w:t>third party</w:t>
-            </w:r>
-            <w:proofErr w:type="gramEnd"/>
-            <w:r>
-              <w:t xml:space="preserve"> libraries in use. (</w:t>
+              <w:t>Verify that an inventory catalog is maintained of all third party libraries in use. (</w:t>
             </w:r>
             <w:hyperlink r:id="rId171" w:anchor="tab=Formal_Numbering">
               <w:r>
@@ -49233,17 +48103,7 @@
           </w:tcPr>
           <w:p>
             <w:r>
-              <w:t>Verify that all API responses contain Content-Disposition: attachment; filename="</w:t>
-            </w:r>
-            <w:proofErr w:type="spellStart"/>
-            <w:proofErr w:type="gramStart"/>
-            <w:r>
-              <w:t>api.json</w:t>
-            </w:r>
-            <w:proofErr w:type="spellEnd"/>
-            <w:proofErr w:type="gramEnd"/>
-            <w:r>
-              <w:t>" (or other appropriate filename for the content type).</w:t>
+              <w:t>Verify that all API responses contain Content-Disposition: attachment; filename="api.json" (or other appropriate filename for the content type).</w:t>
             </w:r>
           </w:p>
         </w:tc>
@@ -49373,15 +48233,7 @@
           </w:tcPr>
           <w:p>
             <w:r>
-              <w:t xml:space="preserve">Verify that all responses contain X-Content-Type-Options: </w:t>
-            </w:r>
-            <w:proofErr w:type="spellStart"/>
-            <w:r>
-              <w:t>nosniff</w:t>
-            </w:r>
-            <w:proofErr w:type="spellEnd"/>
-            <w:r>
-              <w:t>.</w:t>
+              <w:t>Verify that all responses contain X-Content-Type-Options: nosniff.</w:t>
             </w:r>
           </w:p>
         </w:tc>
@@ -49446,15 +48298,7 @@
           </w:tcPr>
           <w:p>
             <w:r>
-              <w:t xml:space="preserve">Verify that HTTP Strict Transport Security headers are included on all responses and for all subdomains, such as Strict-Transport-Security: max-age=15724800; </w:t>
-            </w:r>
-            <w:proofErr w:type="spellStart"/>
-            <w:r>
-              <w:t>includeSubdomains</w:t>
-            </w:r>
-            <w:proofErr w:type="spellEnd"/>
-            <w:r>
-              <w:t>.</w:t>
+              <w:t>Verify that HTTP Strict Transport Security headers are included on all responses and for all subdomains, such as Strict-Transport-Security: max-age=15724800; includeSubdomains.</w:t>
             </w:r>
           </w:p>
         </w:tc>
@@ -50078,21 +48922,7 @@
           <w:rPr>
             <w:rStyle w:val="Hyperlink"/>
           </w:rPr>
-          <w:t xml:space="preserve">Exploiting CORS misconfiguration for </w:t>
-        </w:r>
-        <w:proofErr w:type="spellStart"/>
-        <w:r>
-          <w:rPr>
-            <w:rStyle w:val="Hyperlink"/>
-          </w:rPr>
-          <w:t>BitCoins</w:t>
-        </w:r>
-        <w:proofErr w:type="spellEnd"/>
-        <w:r>
-          <w:rPr>
-            <w:rStyle w:val="Hyperlink"/>
-          </w:rPr>
-          <w:t xml:space="preserve"> and Bounties</w:t>
+          <w:t>Exploiting CORS misconfiguration for BitCoins and Bounties</w:t>
         </w:r>
       </w:hyperlink>
     </w:p>
@@ -50530,19 +49360,11 @@
           <w:numId w:val="37"/>
         </w:numPr>
       </w:pPr>
-      <w:proofErr w:type="gramStart"/>
       <w:r>
         <w:rPr>
           <w:b/>
         </w:rPr>
-        <w:t>Personally</w:t>
-      </w:r>
-      <w:proofErr w:type="gramEnd"/>
-      <w:r>
-        <w:rPr>
-          <w:b/>
-        </w:rPr>
-        <w:t xml:space="preserve"> Identifiable Information</w:t>
+        <w:t>Personally Identifiable Information</w:t>
       </w:r>
       <w:r>
         <w:t xml:space="preserve"> (PII) - is information that can be used on its own or with other information to identify, contact, or locate a single person, or to identify an individual in context.</w:t>
@@ -50596,23 +49418,7 @@
         <w:t>SAST</w:t>
       </w:r>
       <w:r>
-        <w:t xml:space="preserve"> – Static application security testing (SAST) is a set of technologies designed to </w:t>
-      </w:r>
-      <w:proofErr w:type="spellStart"/>
-      <w:r>
-        <w:t>analyze</w:t>
-      </w:r>
-      <w:proofErr w:type="spellEnd"/>
-      <w:r>
-        <w:t xml:space="preserve"> application source code, byte code and binaries for coding and design conditions that are indicative of security vulnerabilities. SAST solutions </w:t>
-      </w:r>
-      <w:proofErr w:type="spellStart"/>
-      <w:r>
-        <w:t>analyze</w:t>
-      </w:r>
-      <w:proofErr w:type="spellEnd"/>
-      <w:r>
-        <w:t xml:space="preserve"> an application from the “inside out” in a nonrunning state.</w:t>
+        <w:t xml:space="preserve"> – Static application security testing (SAST) is a set of technologies designed to analyze application source code, byte code and binaries for coding and design conditions that are indicative of security vulnerabilities. SAST solutions analyze an application from the “inside out” in a nonrunning state.</w:t>
       </w:r>
     </w:p>
     <w:p>
@@ -50694,21 +49500,7 @@
         <w:rPr>
           <w:b/>
         </w:rPr>
-        <w:t>SQL Injection (</w:t>
-      </w:r>
-      <w:proofErr w:type="spellStart"/>
-      <w:r>
-        <w:rPr>
-          <w:b/>
-        </w:rPr>
-        <w:t>SQLi</w:t>
-      </w:r>
-      <w:proofErr w:type="spellEnd"/>
-      <w:r>
-        <w:rPr>
-          <w:b/>
-        </w:rPr>
-        <w:t>)</w:t>
+        <w:t>SQL Injection (SQLi)</w:t>
       </w:r>
       <w:r>
         <w:t xml:space="preserve"> – A code injection technique used to attack data driven applications, in which malicious SQL statements are inserted into an entry point.</w:t>
@@ -50728,23 +49520,7 @@
         <w:t>SSO Authentication</w:t>
       </w:r>
       <w:r>
-        <w:t xml:space="preserve"> – Single Sign On (SSO) occurs when a user logs into one application and is then automatically logged in to other applications without having to re-authenticate. For example, when </w:t>
-      </w:r>
-      <w:proofErr w:type="gramStart"/>
-      <w:r>
-        <w:t>you</w:t>
-      </w:r>
-      <w:proofErr w:type="gramEnd"/>
-      <w:r>
-        <w:t xml:space="preserve"> login to Google, when accessing other Google services such as </w:t>
-      </w:r>
-      <w:proofErr w:type="spellStart"/>
-      <w:r>
-        <w:t>Youtube</w:t>
-      </w:r>
-      <w:proofErr w:type="spellEnd"/>
-      <w:r>
-        <w:t>, Google Docs, and Gmail you will be automatically logged in.</w:t>
+        <w:t xml:space="preserve"> – Single Sign On (SSO) occurs when a user logs into one application and is then automatically logged in to other applications without having to re-authenticate. For example, when you login to Google, when accessing other Google services such as Youtube, Google Docs, and Gmail you will be automatically logged in.</w:t>
       </w:r>
     </w:p>
     <w:p>
@@ -50758,16 +49534,8 @@
         <w:rPr>
           <w:b/>
         </w:rPr>
-        <w:t xml:space="preserve">Threat </w:t>
-      </w:r>
-      <w:proofErr w:type="spellStart"/>
-      <w:r>
-        <w:rPr>
-          <w:b/>
-        </w:rPr>
-        <w:t>Modeling</w:t>
-      </w:r>
-      <w:proofErr w:type="spellEnd"/>
+        <w:t>Threat Modeling</w:t>
+      </w:r>
       <w:r>
         <w:t xml:space="preserve"> - A technique consisting of developing increasingly refined security architectures to identify threat agents, security zones, security controls, and important technical and business assets.</w:t>
       </w:r>
@@ -51151,21 +49919,8 @@
           <w:numId w:val="42"/>
         </w:numPr>
       </w:pPr>
-      <w:proofErr w:type="spellStart"/>
-      <w:r>
-        <w:t>SecLists</w:t>
-      </w:r>
-      <w:proofErr w:type="spellEnd"/>
-      <w:r>
-        <w:t xml:space="preserve"> </w:t>
-      </w:r>
-      <w:proofErr w:type="spellStart"/>
-      <w:r>
-        <w:t>Github</w:t>
-      </w:r>
-      <w:proofErr w:type="spellEnd"/>
-      <w:r>
-        <w:t xml:space="preserve">: </w:t>
+      <w:r>
+        <w:t xml:space="preserve">SecLists Github: </w:t>
       </w:r>
       <w:hyperlink r:id="rId190">
         <w:r>
@@ -51302,16 +50057,11 @@
       <w:r>
         <w:t xml:space="preserve">This section was originally in the main branch, but with the work that the OWASP IoT team has done, it doesn't make sense to maintain two different </w:t>
       </w:r>
-      <w:proofErr w:type="gramStart"/>
       <w:r>
         <w:t xml:space="preserve">standards </w:t>
       </w:r>
       <w:r>
-        <w:t xml:space="preserve"> on</w:t>
-      </w:r>
-      <w:proofErr w:type="gramEnd"/>
-      <w:r>
-        <w:t xml:space="preserve"> the subject. For the 4.0 release, we are moving this to the Appendix, and urge all who require this, to rather use the main </w:t>
+        <w:t xml:space="preserve"> on the subject. For the 4.0 release, we are moving this to the Appendix, and urge all who require this, to rather use the main </w:t>
       </w:r>
       <w:hyperlink r:id="rId196">
         <w:r>
@@ -52153,15 +50903,7 @@
           </w:tcPr>
           <w:p>
             <w:r>
-              <w:t xml:space="preserve">Verify that any use of banned C functions </w:t>
-            </w:r>
-            <w:proofErr w:type="gramStart"/>
-            <w:r>
-              <w:t>are</w:t>
-            </w:r>
-            <w:proofErr w:type="gramEnd"/>
-            <w:r>
-              <w:t xml:space="preserve"> replaced with the appropriate safe equivalent functions.</w:t>
+              <w:t>Verify that any use of banned C functions are replaced with the appropriate safe equivalent functions.</w:t>
             </w:r>
           </w:p>
         </w:tc>
@@ -52226,15 +50968,7 @@
           </w:tcPr>
           <w:p>
             <w:r>
-              <w:t xml:space="preserve">Verify that each firmware maintains a software bill of materials </w:t>
-            </w:r>
-            <w:proofErr w:type="spellStart"/>
-            <w:r>
-              <w:t>cataloging</w:t>
-            </w:r>
-            <w:proofErr w:type="spellEnd"/>
-            <w:r>
-              <w:t xml:space="preserve"> third-party components, versioning, and published vulnerabilities.</w:t>
+              <w:t>Verify that each firmware maintains a software bill of materials cataloging third-party components, versioning, and published vulnerabilities.</w:t>
             </w:r>
           </w:p>
         </w:tc>
@@ -53496,57 +52230,7 @@
           </w:tcPr>
           <w:p>
             <w:r>
-              <w:t>Verify that secure compiler flags such as -</w:t>
-            </w:r>
-            <w:proofErr w:type="spellStart"/>
-            <w:r>
-              <w:t>fPIE</w:t>
-            </w:r>
-            <w:proofErr w:type="spellEnd"/>
-            <w:r>
-              <w:t>, -</w:t>
-            </w:r>
-            <w:proofErr w:type="spellStart"/>
-            <w:r>
-              <w:t>fstack</w:t>
-            </w:r>
-            <w:proofErr w:type="spellEnd"/>
-            <w:r>
-              <w:t>-protector-all, -</w:t>
-            </w:r>
-            <w:proofErr w:type="spellStart"/>
-            <w:proofErr w:type="gramStart"/>
-            <w:r>
-              <w:t>Wl</w:t>
-            </w:r>
-            <w:proofErr w:type="spellEnd"/>
-            <w:r>
-              <w:t>,-</w:t>
-            </w:r>
-            <w:proofErr w:type="spellStart"/>
-            <w:proofErr w:type="gramEnd"/>
-            <w:r>
-              <w:t>z,noexecstack</w:t>
-            </w:r>
-            <w:proofErr w:type="spellEnd"/>
-            <w:r>
-              <w:t>, -</w:t>
-            </w:r>
-            <w:proofErr w:type="spellStart"/>
-            <w:r>
-              <w:t>Wl</w:t>
-            </w:r>
-            <w:proofErr w:type="spellEnd"/>
-            <w:r>
-              <w:t>,-</w:t>
-            </w:r>
-            <w:proofErr w:type="spellStart"/>
-            <w:r>
-              <w:t>z,noexecheap</w:t>
-            </w:r>
-            <w:proofErr w:type="spellEnd"/>
-            <w:r>
-              <w:t xml:space="preserve"> are configured for firmware builds.</w:t>
+              <w:t>Verify that secure compiler flags such as -fPIE, -fstack-protector-all, -Wl,-z,noexecstack, -Wl,-z,noexecheap are configured for firmware builds.</w:t>
             </w:r>
           </w:p>
         </w:tc>
@@ -54750,7 +53434,7 @@
     </w:rPrDefault>
     <w:pPrDefault/>
   </w:docDefaults>
-  <w:latentStyles w:defLockedState="0" w:defUIPriority="99" w:defSemiHidden="0" w:defUnhideWhenUsed="0" w:defQFormat="0" w:count="375">
+  <w:latentStyles w:defLockedState="0" w:defUIPriority="99" w:defSemiHidden="0" w:defUnhideWhenUsed="0" w:defQFormat="0" w:count="376">
     <w:lsdException w:name="Normal" w:uiPriority="0" w:qFormat="1"/>
     <w:lsdException w:name="heading 1" w:uiPriority="9" w:qFormat="1"/>
     <w:lsdException w:name="heading 2" w:semiHidden="1" w:uiPriority="9" w:unhideWhenUsed="1" w:qFormat="1"/>
@@ -54856,7 +53540,6 @@
     <w:lsdException w:name="HTML Sample" w:semiHidden="1" w:unhideWhenUsed="1"/>
     <w:lsdException w:name="HTML Typewriter" w:semiHidden="1" w:unhideWhenUsed="1"/>
     <w:lsdException w:name="HTML Variable" w:semiHidden="1" w:unhideWhenUsed="1"/>
-    <w:lsdException w:name="Normal Table" w:semiHidden="1" w:unhideWhenUsed="1"/>
     <w:lsdException w:name="annotation subject" w:semiHidden="1" w:unhideWhenUsed="1"/>
     <w:lsdException w:name="No List" w:semiHidden="1" w:unhideWhenUsed="1"/>
     <w:lsdException w:name="Outline List 1" w:semiHidden="1" w:unhideWhenUsed="1"/>
@@ -54903,10 +53586,8 @@
     <w:lsdException w:name="Table Subtle 2" w:semiHidden="1" w:unhideWhenUsed="1"/>
     <w:lsdException w:name="Table Web 1" w:semiHidden="1" w:unhideWhenUsed="1"/>
     <w:lsdException w:name="Table Web 2" w:semiHidden="1" w:unhideWhenUsed="1"/>
-    <w:lsdException w:name="Table Web 3" w:semiHidden="1" w:unhideWhenUsed="1"/>
     <w:lsdException w:name="Balloon Text" w:semiHidden="1" w:unhideWhenUsed="1"/>
     <w:lsdException w:name="Table Grid" w:uiPriority="39"/>
-    <w:lsdException w:name="Table Theme" w:semiHidden="1" w:unhideWhenUsed="1"/>
     <w:lsdException w:name="Placeholder Text" w:semiHidden="1"/>
     <w:lsdException w:name="No Spacing" w:uiPriority="1" w:qFormat="1"/>
     <w:lsdException w:name="Light Shading" w:uiPriority="60"/>
@@ -55123,6 +53804,7 @@
     <w:lsdException w:name="List Table 6 Colorful Accent 6" w:uiPriority="51"/>
     <w:lsdException w:name="List Table 7 Colorful Accent 6" w:uiPriority="52"/>
     <w:lsdException w:name="Smart Hyperlink" w:semiHidden="1" w:unhideWhenUsed="1"/>
+    <w:lsdException w:name="Smart Link" w:semiHidden="1" w:unhideWhenUsed="1"/>
   </w:latentStyles>
   <w:style w:type="paragraph" w:default="1" w:styleId="Normal">
     <w:name w:val="Normal"/>
@@ -57127,7 +55809,7 @@
 </file>
 
 <file path=customXml/itemProps1.xml><?xml version="1.0" encoding="utf-8"?>
-<ds:datastoreItem xmlns:ds="http://schemas.openxmlformats.org/officeDocument/2006/customXml" ds:itemID="{C161016E-F1DE-3A45-AFCB-125A45481ADC}">
+<ds:datastoreItem xmlns:ds="http://schemas.openxmlformats.org/officeDocument/2006/customXml" ds:itemID="{7DEDD0E3-F22E-4D82-9533-897204C1E807}">
   <ds:schemaRefs>
     <ds:schemaRef ds:uri="http://schemas.openxmlformats.org/officeDocument/2006/bibliography"/>
   </ds:schemaRefs>

</xml_diff>